<commit_message>
[!] Uprava abstraktu na IITSRC
</commit_message>
<xml_diff>
--- a/Dokumentacie/Ostatne/ITSRC/ITSRC12.docx
+++ b/Dokumentacie/Ostatne/ITSRC/ITSRC12.docx
@@ -38,8 +38,13 @@
       <w:pPr>
         <w:pStyle w:val="Author"/>
       </w:pPr>
-      <w:r>
-        <w:t xml:space="preserve">Lukáš </w:t>
+      <w:proofErr w:type="spellStart"/>
+      <w:r>
+        <w:t>Lukáš</w:t>
+      </w:r>
+      <w:proofErr w:type="spellEnd"/>
+      <w:r>
+        <w:t xml:space="preserve"> </w:t>
       </w:r>
       <w:r>
         <w:rPr>
@@ -48,20 +53,32 @@
         <w:t>Turský</w:t>
       </w:r>
       <w:r>
-        <w:t xml:space="preserve">, Jozef </w:t>
-      </w:r>
+        <w:t xml:space="preserve">, </w:t>
+      </w:r>
+      <w:proofErr w:type="spellStart"/>
+      <w:r>
+        <w:t>Jozef</w:t>
+      </w:r>
+      <w:proofErr w:type="spellEnd"/>
+      <w:r>
+        <w:t xml:space="preserve"> </w:t>
+      </w:r>
+      <w:proofErr w:type="spellStart"/>
       <w:r>
         <w:rPr>
           <w:smallCaps/>
         </w:rPr>
         <w:t>Krajčovič</w:t>
       </w:r>
+      <w:proofErr w:type="spellEnd"/>
       <w:r>
         <w:t xml:space="preserve">, </w:t>
       </w:r>
+      <w:proofErr w:type="spellStart"/>
       <w:r>
         <w:t>Maroš</w:t>
       </w:r>
+      <w:proofErr w:type="spellEnd"/>
       <w:r>
         <w:rPr>
           <w:smallCaps/>
@@ -72,7 +89,15 @@
         <w:t>,</w:t>
       </w:r>
       <w:r>
-        <w:t xml:space="preserve"> Marek </w:t>
+        <w:t xml:space="preserve"> </w:t>
+      </w:r>
+      <w:proofErr w:type="spellStart"/>
+      <w:r>
+        <w:t>Marek</w:t>
+      </w:r>
+      <w:proofErr w:type="spellEnd"/>
+      <w:r>
+        <w:t xml:space="preserve"> </w:t>
       </w:r>
       <w:r>
         <w:rPr>
@@ -85,7 +110,14 @@
       </w:r>
       <w:r>
         <w:br/>
-        <w:t xml:space="preserve">Ľuboš </w:t>
+      </w:r>
+      <w:proofErr w:type="spellStart"/>
+      <w:r>
+        <w:t>Ľuboš</w:t>
+      </w:r>
+      <w:proofErr w:type="spellEnd"/>
+      <w:r>
+        <w:t xml:space="preserve"> </w:t>
       </w:r>
       <w:r>
         <w:rPr>
@@ -94,8 +126,13 @@
         <w:t>Staráček</w:t>
       </w:r>
       <w:r>
-        <w:t>, Adrián</w:t>
-      </w:r>
+        <w:t xml:space="preserve">, </w:t>
+      </w:r>
+      <w:proofErr w:type="spellStart"/>
+      <w:r>
+        <w:t>Adrián</w:t>
+      </w:r>
+      <w:proofErr w:type="spellEnd"/>
       <w:r>
         <w:t xml:space="preserve"> </w:t>
       </w:r>
@@ -109,7 +146,7 @@
         <w:t xml:space="preserve"> </w:t>
       </w:r>
       <w:r>
-        <w:footnoteReference w:customMarkFollows="1" w:id="2"/>
+        <w:footnoteReference w:customMarkFollows="1" w:id="1"/>
         <w:t>*</w:t>
       </w:r>
     </w:p>
@@ -183,7 +220,15 @@
         <w:t>color</w:t>
       </w:r>
       <w:r>
-        <w:t xml:space="preserve"> without any sign of graphic enrichment features</w:t>
+        <w:t xml:space="preserve"> </w:t>
+      </w:r>
+      <w:proofErr w:type="gramStart"/>
+      <w:r>
+        <w:t>without</w:t>
+      </w:r>
+      <w:proofErr w:type="gramEnd"/>
+      <w:r>
+        <w:t xml:space="preserve"> any sign of graphic enrichment features</w:t>
       </w:r>
       <w:r>
         <w:t>.</w:t>
@@ -560,7 +605,21 @@
         <w:rPr>
           <w:lang w:eastAsia="en-US"/>
         </w:rPr>
-        <w:t xml:space="preserve"> of Ufopak team, who</w:t>
+        <w:t xml:space="preserve"> of </w:t>
+      </w:r>
+      <w:proofErr w:type="spellStart"/>
+      <w:r>
+        <w:rPr>
+          <w:lang w:eastAsia="en-US"/>
+        </w:rPr>
+        <w:t>Ufopak</w:t>
+      </w:r>
+      <w:proofErr w:type="spellEnd"/>
+      <w:r>
+        <w:rPr>
+          <w:lang w:eastAsia="en-US"/>
+        </w:rPr>
+        <w:t xml:space="preserve"> team, who</w:t>
       </w:r>
       <w:r>
         <w:rPr>
@@ -678,7 +737,27 @@
         <w:rPr>
           <w:lang w:eastAsia="en-US"/>
         </w:rPr>
-        <w:t>The core functionality of TrollEdit is based on Qt framework</w:t>
+        <w:t xml:space="preserve">The core functionality of </w:t>
+      </w:r>
+      <w:r>
+        <w:rPr>
+          <w:i/>
+          <w:lang w:eastAsia="en-US"/>
+        </w:rPr>
+        <w:t>TrollEdit</w:t>
+      </w:r>
+      <w:r>
+        <w:rPr>
+          <w:lang w:eastAsia="en-US"/>
+        </w:rPr>
+        <w:t xml:space="preserve"> is based on </w:t>
+      </w:r>
+      <w:r>
+        <w:rPr>
+          <w:i/>
+          <w:lang w:eastAsia="en-US"/>
+        </w:rPr>
+        <w:t>Qt framework</w:t>
       </w:r>
       <w:r>
         <w:rPr>
@@ -690,7 +769,22 @@
         <w:rPr>
           <w:lang w:eastAsia="en-US"/>
         </w:rPr>
-        <w:t xml:space="preserve"> in cooperation with Lua script language. The proper combination of these two technologies </w:t>
+        <w:t xml:space="preserve"> in cooperation with </w:t>
+      </w:r>
+      <w:proofErr w:type="spellStart"/>
+      <w:r>
+        <w:rPr>
+          <w:i/>
+          <w:lang w:eastAsia="en-US"/>
+        </w:rPr>
+        <w:t>Lua</w:t>
+      </w:r>
+      <w:proofErr w:type="spellEnd"/>
+      <w:r>
+        <w:rPr>
+          <w:lang w:eastAsia="en-US"/>
+        </w:rPr>
+        <w:t xml:space="preserve"> script language. The proper combination of these two technologies </w:t>
       </w:r>
       <w:r>
         <w:rPr>
@@ -865,7 +959,44 @@
         <w:rPr>
           <w:lang w:eastAsia="en-US"/>
         </w:rPr>
-        <w:t>and enriched thanks to the language grammars implemented using the Lua based LPeg [1] pattern matching library, which parse</w:t>
+        <w:t xml:space="preserve">and enriched thanks to the language grammars implemented using the </w:t>
+      </w:r>
+      <w:proofErr w:type="spellStart"/>
+      <w:r>
+        <w:rPr>
+          <w:i/>
+          <w:lang w:eastAsia="en-US"/>
+        </w:rPr>
+        <w:t>Lua</w:t>
+      </w:r>
+      <w:proofErr w:type="spellEnd"/>
+      <w:r>
+        <w:rPr>
+          <w:lang w:eastAsia="en-US"/>
+        </w:rPr>
+        <w:t xml:space="preserve"> based </w:t>
+      </w:r>
+      <w:proofErr w:type="spellStart"/>
+      <w:r>
+        <w:rPr>
+          <w:i/>
+          <w:lang w:eastAsia="en-US"/>
+        </w:rPr>
+        <w:t>LPeg</w:t>
+      </w:r>
+      <w:proofErr w:type="spellEnd"/>
+      <w:r>
+        <w:rPr>
+          <w:i/>
+          <w:lang w:eastAsia="en-US"/>
+        </w:rPr>
+        <w:t xml:space="preserve"> </w:t>
+      </w:r>
+      <w:r>
+        <w:rPr>
+          <w:lang w:eastAsia="en-US"/>
+        </w:rPr>
+        <w:t>[1] pattern matching library, which parse</w:t>
       </w:r>
       <w:r>
         <w:rPr>
@@ -975,6 +1106,7 @@
         </w:rPr>
         <w:t xml:space="preserve">provided as </w:t>
       </w:r>
+      <w:proofErr w:type="gramStart"/>
       <w:r>
         <w:rPr>
           <w:lang w:eastAsia="en-US"/>
@@ -987,6 +1119,7 @@
         </w:rPr>
         <w:t xml:space="preserve"> can</w:t>
       </w:r>
+      <w:proofErr w:type="gramEnd"/>
       <w:r>
         <w:rPr>
           <w:lang w:eastAsia="en-US"/>
@@ -1033,9 +1166,34 @@
       </w:r>
       <w:r>
         <w:rPr>
-          <w:lang w:eastAsia="en-US"/>
-        </w:rPr>
-        <w:t xml:space="preserve"> was mentioned, we can easily document parts of source code with comments, which are also represented in a form of text blocks, and </w:t>
+          <w:i/>
+          <w:lang w:eastAsia="en-US"/>
+        </w:rPr>
+        <w:t xml:space="preserve"> </w:t>
+      </w:r>
+      <w:r>
+        <w:rPr>
+          <w:lang w:eastAsia="en-US"/>
+        </w:rPr>
+        <w:t>by Donald E. Knuth</w:t>
+      </w:r>
+      <w:r>
+        <w:rPr>
+          <w:lang w:eastAsia="en-US"/>
+        </w:rPr>
+        <w:t xml:space="preserve"> </w:t>
+      </w:r>
+      <w:r>
+        <w:rPr>
+          <w:lang w:eastAsia="en-US"/>
+        </w:rPr>
+        <w:t xml:space="preserve">[2] </w:t>
+      </w:r>
+      <w:r>
+        <w:rPr>
+          <w:lang w:eastAsia="en-US"/>
+        </w:rPr>
+        <w:t xml:space="preserve">was mentioned, we can easily document parts of source code with comments, which are also represented in a form of text blocks, and </w:t>
       </w:r>
       <w:r>
         <w:rPr>
@@ -1248,6 +1406,12 @@
         </w:rPr>
         <w:t>edited text is represented in graphic blocks.</w:t>
       </w:r>
+      <w:r>
+        <w:rPr>
+          <w:lang w:eastAsia="en-US"/>
+        </w:rPr>
+        <w:t xml:space="preserve"> This can be printed, exported as PDF or save for documentation or future use.</w:t>
+      </w:r>
     </w:p>
     <w:p>
       <w:pPr>
@@ -1260,7 +1424,7 @@
         </w:rPr>
         <w:drawing>
           <wp:inline distT="0" distB="0" distL="0" distR="0">
-            <wp:extent cx="3495427" cy="1828800"/>
+            <wp:extent cx="3773722" cy="2162755"/>
             <wp:effectExtent l="19050" t="0" r="0" b="0"/>
             <wp:docPr id="1" name="Obrázok 1" descr="D:\FIIT\ING1-ZS\Timovy Projekt\TrollEdit_GitHub\Documentation\Dokumentacie\Ostatne\Prezentacia\Nahlad_dva_mody.png"/>
             <wp:cNvGraphicFramePr/>
@@ -1274,7 +1438,7 @@
                     </pic:cNvPicPr>
                   </pic:nvPicPr>
                   <pic:blipFill>
-                    <a:blip r:embed="rId8">
+                    <a:blip r:embed="rId8" cstate="print">
                       <a:grayscl/>
                     </a:blip>
                     <a:srcRect/>
@@ -1285,7 +1449,7 @@
                   <pic:spPr bwMode="auto">
                     <a:xfrm>
                       <a:off x="0" y="0"/>
-                      <a:ext cx="3495427" cy="1828800"/>
+                      <a:ext cx="3773722" cy="2162755"/>
                     </a:xfrm>
                     <a:prstGeom prst="rect">
                       <a:avLst/>
@@ -1306,6 +1470,7 @@
           <w:lang w:eastAsia="en-US"/>
         </w:rPr>
       </w:pPr>
+      <w:proofErr w:type="gramStart"/>
       <w:r>
         <w:t xml:space="preserve">Figure </w:t>
       </w:r>
@@ -1318,7 +1483,11 @@
         </w:r>
       </w:fldSimple>
       <w:r>
-        <w:t xml:space="preserve">. </w:t>
+        <w:t>.</w:t>
+      </w:r>
+      <w:proofErr w:type="gramEnd"/>
+      <w:r>
+        <w:t xml:space="preserve"> </w:t>
       </w:r>
       <w:r>
         <w:t>Visualization</w:t>
@@ -1510,12 +1679,14 @@
         </w:rPr>
         <w:t>.</w:t>
       </w:r>
+      <w:proofErr w:type="spellStart"/>
       <w:r>
         <w:rPr>
           <w:lang w:eastAsia="en-US"/>
         </w:rPr>
         <w:t>css</w:t>
       </w:r>
+      <w:proofErr w:type="spellEnd"/>
       <w:r>
         <w:rPr>
           <w:lang w:eastAsia="en-US"/>
@@ -1557,7 +1728,15 @@
         <w:t xml:space="preserve"> without any invasion to editor</w:t>
       </w:r>
       <w:r>
-        <w:t>, for example just as we are now trying to create grammar for ToDo list implementation</w:t>
+        <w:t xml:space="preserve">, for example just as we are now trying to create grammar for </w:t>
+      </w:r>
+      <w:proofErr w:type="spellStart"/>
+      <w:r>
+        <w:t>ToDo</w:t>
+      </w:r>
+      <w:proofErr w:type="spellEnd"/>
+      <w:r>
+        <w:t xml:space="preserve"> list implementation</w:t>
       </w:r>
       <w:r>
         <w:t xml:space="preserve">. </w:t>
@@ -1576,8 +1755,101 @@
         <w:pStyle w:val="Nadpis1"/>
       </w:pPr>
       <w:r>
+        <w:lastRenderedPageBreak/>
         <w:t>References</w:t>
       </w:r>
+    </w:p>
+    <w:p>
+      <w:pPr>
+        <w:pStyle w:val="ReferenceItem"/>
+        <w:rPr>
+          <w:lang w:val="en-GB"/>
+        </w:rPr>
+      </w:pPr>
+      <w:bookmarkStart w:id="0" w:name="_Ref204829600"/>
+      <w:r>
+        <w:rPr>
+          <w:lang w:val="en-GB"/>
+        </w:rPr>
+        <w:t>//</w:t>
+      </w:r>
+      <w:proofErr w:type="spellStart"/>
+      <w:r>
+        <w:rPr>
+          <w:lang w:val="en-GB"/>
+        </w:rPr>
+        <w:t>i</w:t>
+      </w:r>
+      <w:proofErr w:type="spellEnd"/>
+      <w:r>
+        <w:rPr>
+          <w:lang w:val="en-GB"/>
+        </w:rPr>
+        <w:t xml:space="preserve"> don´t know </w:t>
+      </w:r>
+      <w:proofErr w:type="gramStart"/>
+      <w:r>
+        <w:rPr>
+          <w:lang w:val="en-GB"/>
+        </w:rPr>
+        <w:t xml:space="preserve">which </w:t>
+      </w:r>
+      <w:r>
+        <w:rPr>
+          <w:lang w:val="en-GB"/>
+        </w:rPr>
+        <w:t>.</w:t>
+      </w:r>
+      <w:bookmarkEnd w:id="0"/>
+      <w:proofErr w:type="gramEnd"/>
+    </w:p>
+    <w:p>
+      <w:pPr>
+        <w:pStyle w:val="ReferenceItem"/>
+        <w:rPr>
+          <w:lang w:val="en-GB"/>
+        </w:rPr>
+      </w:pPr>
+      <w:r>
+        <w:rPr>
+          <w:lang w:val="en-GB"/>
+        </w:rPr>
+        <w:t xml:space="preserve">Knuth, D.E.: Literate Programming, 1992, Stanford </w:t>
+      </w:r>
+      <w:r>
+        <w:rPr>
+          <w:lang w:val="en-GB"/>
+        </w:rPr>
+        <w:t xml:space="preserve">University </w:t>
+      </w:r>
+      <w:proofErr w:type="spellStart"/>
+      <w:r>
+        <w:rPr>
+          <w:lang w:val="en-GB"/>
+        </w:rPr>
+        <w:t>Center</w:t>
+      </w:r>
+      <w:proofErr w:type="spellEnd"/>
+      <w:r>
+        <w:rPr>
+          <w:lang w:val="en-GB"/>
+        </w:rPr>
+        <w:t xml:space="preserve"> for the Study </w:t>
+      </w:r>
+      <w:r>
+        <w:rPr>
+          <w:lang w:val="en-GB"/>
+        </w:rPr>
+        <w:t>of Language and Information, Stanford, CA, USA, 1992.</w:t>
+      </w:r>
+    </w:p>
+    <w:p>
+      <w:pPr>
+        <w:pStyle w:val="NormalFirst"/>
+        <w:rPr>
+          <w:lang w:eastAsia="en-US"/>
+        </w:rPr>
+      </w:pPr>
     </w:p>
     <w:p>
       <w:pPr>
@@ -1602,14 +1874,14 @@
 
 <file path=word/endnotes.xml><?xml version="1.0" encoding="utf-8"?>
 <w:endnotes xmlns:ve="http://schemas.openxmlformats.org/markup-compatibility/2006" xmlns:o="urn:schemas-microsoft-com:office:office" xmlns:r="http://schemas.openxmlformats.org/officeDocument/2006/relationships" xmlns:m="http://schemas.openxmlformats.org/officeDocument/2006/math" xmlns:v="urn:schemas-microsoft-com:vml" xmlns:wp="http://schemas.openxmlformats.org/drawingml/2006/wordprocessingDrawing" xmlns:w10="urn:schemas-microsoft-com:office:word" xmlns:w="http://schemas.openxmlformats.org/wordprocessingml/2006/main" xmlns:wne="http://schemas.microsoft.com/office/word/2006/wordml">
-  <w:endnote w:type="separator" w:id="0">
+  <w:endnote w:type="separator" w:id="-1">
     <w:p>
       <w:r>
         <w:separator/>
       </w:r>
     </w:p>
   </w:endnote>
-  <w:endnote w:type="continuationSeparator" w:id="1">
+  <w:endnote w:type="continuationSeparator" w:id="0">
     <w:p>
       <w:r>
         <w:continuationSeparator/>
@@ -1694,7 +1966,7 @@
         <w:rPr>
           <w:noProof/>
         </w:rPr>
-        <w:instrText>2</w:instrText>
+        <w:instrText>3</w:instrText>
       </w:r>
     </w:fldSimple>
     <w:r>
@@ -1718,7 +1990,7 @@
       <w:rPr>
         <w:noProof/>
       </w:rPr>
-      <w:t>2</w:t>
+      <w:t>3</w:t>
     </w:r>
     <w:r>
       <w:fldChar w:fldCharType="end"/>
@@ -1732,7 +2004,7 @@
 
 <file path=word/footnotes.xml><?xml version="1.0" encoding="utf-8"?>
 <w:footnotes xmlns:ve="http://schemas.openxmlformats.org/markup-compatibility/2006" xmlns:o="urn:schemas-microsoft-com:office:office" xmlns:r="http://schemas.openxmlformats.org/officeDocument/2006/relationships" xmlns:m="http://schemas.openxmlformats.org/officeDocument/2006/math" xmlns:v="urn:schemas-microsoft-com:vml" xmlns:wp="http://schemas.openxmlformats.org/drawingml/2006/wordprocessingDrawing" xmlns:w10="urn:schemas-microsoft-com:office:word" xmlns:w="http://schemas.openxmlformats.org/wordprocessingml/2006/main" xmlns:wne="http://schemas.microsoft.com/office/word/2006/wordml">
-  <w:footnote w:type="separator" w:id="0">
+  <w:footnote w:type="separator" w:id="-1">
     <w:p>
       <w:pPr>
         <w:ind w:firstLine="0"/>
@@ -1742,14 +2014,14 @@
       </w:r>
     </w:p>
   </w:footnote>
-  <w:footnote w:type="continuationSeparator" w:id="1">
+  <w:footnote w:type="continuationSeparator" w:id="0">
     <w:p>
       <w:r>
         <w:continuationSeparator/>
       </w:r>
     </w:p>
   </w:footnote>
-  <w:footnote w:id="2">
+  <w:footnote w:id="1">
     <w:p>
       <w:pPr>
         <w:pStyle w:val="Textpoznmkypodiarou"/>
@@ -1771,7 +2043,15 @@
         <w:t>Master</w:t>
       </w:r>
       <w:r>
-        <w:t xml:space="preserve"> degree study programme in field: Software Engineering</w:t>
+        <w:t xml:space="preserve"> degree study </w:t>
+      </w:r>
+      <w:proofErr w:type="spellStart"/>
+      <w:r>
+        <w:t>programme</w:t>
+      </w:r>
+      <w:proofErr w:type="spellEnd"/>
+      <w:r>
+        <w:t xml:space="preserve"> in field: Software Engineering</w:t>
       </w:r>
       <w:r>
         <w:t xml:space="preserve"> </w:t>
@@ -1789,8 +2069,13 @@
         <w:t xml:space="preserve"> </w:t>
       </w:r>
       <w:r>
-        <w:t>Peter Draho</w:t>
-      </w:r>
+        <w:t xml:space="preserve">Peter </w:t>
+      </w:r>
+      <w:proofErr w:type="spellStart"/>
+      <w:r>
+        <w:t>Draho</w:t>
+      </w:r>
+      <w:proofErr w:type="spellEnd"/>
       <w:r>
         <w:rPr>
           <w:lang w:val="sk-SK"/>
@@ -5649,6 +5934,7 @@
   <w:style w:type="character" w:default="1" w:styleId="Predvolenpsmoodseku">
     <w:name w:val="Default Paragraph Font"/>
     <w:uiPriority w:val="1"/>
+    <w:semiHidden/>
     <w:unhideWhenUsed/>
   </w:style>
   <w:style w:type="table" w:default="1" w:styleId="Normlnatabuka">
@@ -6393,7 +6679,7 @@
 </file>
 
 <file path=customXml/itemProps1.xml><?xml version="1.0" encoding="utf-8"?>
-<ds:datastoreItem xmlns:ds="http://schemas.openxmlformats.org/officeDocument/2006/customXml" ds:itemID="{CE7B8E8A-0980-447B-9E0F-26FB161EB570}">
+<ds:datastoreItem xmlns:ds="http://schemas.openxmlformats.org/officeDocument/2006/customXml" ds:itemID="{8A919775-75F1-4C68-866D-A87A70023680}">
   <ds:schemaRefs>
     <ds:schemaRef ds:uri="http://schemas.openxmlformats.org/officeDocument/2006/bibliography"/>
   </ds:schemaRefs>

</xml_diff>

<commit_message>
[!] Oprava chyb v prispevku na TP Cup
Signed-off-by: xtursky <xtursky@gmail.com>
</commit_message>
<xml_diff>
--- a/Dokumentacie/Ostatne/ITSRC/ITSRC12.docx
+++ b/Dokumentacie/Ostatne/ITSRC/ITSRC12.docx
@@ -38,11 +38,64 @@
       <w:pPr>
         <w:pStyle w:val="Author"/>
       </w:pPr>
-      <w:proofErr w:type="spellStart"/>
-      <w:r>
-        <w:t>Lukáš</w:t>
-      </w:r>
-      <w:proofErr w:type="spellEnd"/>
+      <w:r>
+        <w:t xml:space="preserve">Lukáš </w:t>
+      </w:r>
+      <w:r>
+        <w:rPr>
+          <w:smallCaps/>
+        </w:rPr>
+        <w:t>Turský</w:t>
+      </w:r>
+      <w:r>
+        <w:t xml:space="preserve">, Jozef </w:t>
+      </w:r>
+      <w:r>
+        <w:rPr>
+          <w:smallCaps/>
+        </w:rPr>
+        <w:t>Krajčovič</w:t>
+      </w:r>
+      <w:r>
+        <w:t xml:space="preserve">, </w:t>
+      </w:r>
+      <w:r>
+        <w:t>Maroš</w:t>
+      </w:r>
+      <w:r>
+        <w:rPr>
+          <w:smallCaps/>
+        </w:rPr>
+        <w:t xml:space="preserve"> Jendrej</w:t>
+      </w:r>
+      <w:r>
+        <w:t>,</w:t>
+      </w:r>
+      <w:r>
+        <w:t xml:space="preserve"> Marek </w:t>
+      </w:r>
+      <w:r>
+        <w:rPr>
+          <w:smallCaps/>
+        </w:rPr>
+        <w:t>Brath</w:t>
+      </w:r>
+      <w:r>
+        <w:t xml:space="preserve">, </w:t>
+      </w:r>
+      <w:r>
+        <w:br/>
+        <w:t xml:space="preserve">Ľuboš </w:t>
+      </w:r>
+      <w:r>
+        <w:rPr>
+          <w:smallCaps/>
+        </w:rPr>
+        <w:t>Staráček</w:t>
+      </w:r>
+      <w:r>
+        <w:t>, Adrián</w:t>
+      </w:r>
       <w:r>
         <w:t xml:space="preserve"> </w:t>
       </w:r>
@@ -50,103 +103,13 @@
         <w:rPr>
           <w:smallCaps/>
         </w:rPr>
-        <w:t>Turský</w:t>
-      </w:r>
-      <w:r>
-        <w:t xml:space="preserve">, </w:t>
-      </w:r>
-      <w:proofErr w:type="spellStart"/>
-      <w:r>
-        <w:t>Jozef</w:t>
-      </w:r>
-      <w:proofErr w:type="spellEnd"/>
+        <w:t>Feješ</w:t>
+      </w:r>
       <w:r>
         <w:t xml:space="preserve"> </w:t>
       </w:r>
-      <w:proofErr w:type="spellStart"/>
-      <w:r>
-        <w:rPr>
-          <w:smallCaps/>
-        </w:rPr>
-        <w:t>Krajčovič</w:t>
-      </w:r>
-      <w:proofErr w:type="spellEnd"/>
-      <w:r>
-        <w:t xml:space="preserve">, </w:t>
-      </w:r>
-      <w:proofErr w:type="spellStart"/>
-      <w:r>
-        <w:t>Maroš</w:t>
-      </w:r>
-      <w:proofErr w:type="spellEnd"/>
-      <w:r>
-        <w:rPr>
-          <w:smallCaps/>
-        </w:rPr>
-        <w:t xml:space="preserve"> Jendrej</w:t>
-      </w:r>
-      <w:r>
-        <w:t>,</w:t>
-      </w:r>
-      <w:r>
-        <w:t xml:space="preserve"> </w:t>
-      </w:r>
-      <w:proofErr w:type="spellStart"/>
-      <w:r>
-        <w:t>Marek</w:t>
-      </w:r>
-      <w:proofErr w:type="spellEnd"/>
-      <w:r>
-        <w:t xml:space="preserve"> </w:t>
-      </w:r>
-      <w:r>
-        <w:rPr>
-          <w:smallCaps/>
-        </w:rPr>
-        <w:t>Brath</w:t>
-      </w:r>
-      <w:r>
-        <w:t xml:space="preserve">, </w:t>
-      </w:r>
-      <w:r>
-        <w:br/>
-      </w:r>
-      <w:proofErr w:type="spellStart"/>
-      <w:r>
-        <w:t>Ľuboš</w:t>
-      </w:r>
-      <w:proofErr w:type="spellEnd"/>
-      <w:r>
-        <w:t xml:space="preserve"> </w:t>
-      </w:r>
-      <w:r>
-        <w:rPr>
-          <w:smallCaps/>
-        </w:rPr>
-        <w:t>Staráček</w:t>
-      </w:r>
-      <w:r>
-        <w:t xml:space="preserve">, </w:t>
-      </w:r>
-      <w:proofErr w:type="spellStart"/>
-      <w:r>
-        <w:t>Adrián</w:t>
-      </w:r>
-      <w:proofErr w:type="spellEnd"/>
-      <w:r>
-        <w:t xml:space="preserve"> </w:t>
-      </w:r>
-      <w:r>
-        <w:rPr>
-          <w:smallCaps/>
-        </w:rPr>
-        <w:t>Feješ</w:t>
-      </w:r>
-      <w:r>
-        <w:t xml:space="preserve"> </w:t>
-      </w:r>
-      <w:r>
-        <w:footnoteReference w:customMarkFollows="1" w:id="1"/>
+      <w:r>
+        <w:footnoteReference w:customMarkFollows="1" w:id="2"/>
         <w:t>*</w:t>
       </w:r>
     </w:p>
@@ -220,24 +183,25 @@
         <w:t>color</w:t>
       </w:r>
       <w:r>
+        <w:t xml:space="preserve"> without any sign of graphic enrichment features</w:t>
+      </w:r>
+      <w:r>
+        <w:t>.</w:t>
+      </w:r>
+      <w:r>
         <w:t xml:space="preserve"> </w:t>
       </w:r>
-      <w:proofErr w:type="gramStart"/>
-      <w:r>
-        <w:t>without</w:t>
-      </w:r>
-      <w:proofErr w:type="gramEnd"/>
-      <w:r>
-        <w:t xml:space="preserve"> any sign of graphic enrichment features</w:t>
-      </w:r>
-      <w:r>
-        <w:t>.</w:t>
+      <w:r>
+        <w:t>However</w:t>
       </w:r>
       <w:r>
         <w:t xml:space="preserve"> </w:t>
       </w:r>
       <w:r>
-        <w:t>However</w:t>
+        <w:rPr>
+          <w:rStyle w:val="hps"/>
+        </w:rPr>
+        <w:t>enriching</w:t>
       </w:r>
       <w:r>
         <w:t xml:space="preserve"> </w:t>
@@ -246,67 +210,94 @@
         <w:rPr>
           <w:rStyle w:val="hps"/>
         </w:rPr>
-        <w:t>enriching</w:t>
+        <w:t>the source</w:t>
+      </w:r>
+      <w:r>
+        <w:rPr>
+          <w:rStyle w:val="hps"/>
+        </w:rPr>
+        <w:t xml:space="preserve"> code</w:t>
       </w:r>
       <w:r>
         <w:t xml:space="preserve"> </w:t>
       </w:r>
       <w:r>
+        <w:t xml:space="preserve">through </w:t>
+      </w:r>
+      <w:r>
         <w:rPr>
           <w:rStyle w:val="hps"/>
         </w:rPr>
-        <w:t>the source</w:t>
+        <w:t>graphic</w:t>
+      </w:r>
+      <w:r>
+        <w:t xml:space="preserve"> elements </w:t>
       </w:r>
       <w:r>
         <w:rPr>
           <w:rStyle w:val="hps"/>
         </w:rPr>
-        <w:t xml:space="preserve"> code</w:t>
+        <w:t>can</w:t>
       </w:r>
       <w:r>
         <w:t xml:space="preserve"> </w:t>
       </w:r>
       <w:r>
-        <w:t xml:space="preserve">through </w:t>
-      </w:r>
-      <w:r>
         <w:rPr>
           <w:rStyle w:val="hps"/>
         </w:rPr>
-        <w:t>graphic</w:t>
-      </w:r>
-      <w:r>
-        <w:t xml:space="preserve"> elements </w:t>
+        <w:t>get</w:t>
+      </w:r>
+      <w:r>
+        <w:t xml:space="preserve"> </w:t>
       </w:r>
       <w:r>
         <w:rPr>
           <w:rStyle w:val="hps"/>
         </w:rPr>
-        <w:t>can</w:t>
+        <w:t>a better understanding of</w:t>
       </w:r>
       <w:r>
         <w:t xml:space="preserve"> </w:t>
       </w:r>
       <w:r>
+        <w:t>the</w:t>
+      </w:r>
+      <w:r>
+        <w:t xml:space="preserve"> </w:t>
+      </w:r>
+      <w:r>
         <w:rPr>
           <w:rStyle w:val="hps"/>
         </w:rPr>
-        <w:t>get</w:t>
+        <w:t>structure</w:t>
+      </w:r>
+      <w:r>
+        <w:rPr>
+          <w:rStyle w:val="hps"/>
+        </w:rPr>
+        <w:t xml:space="preserve"> of given</w:t>
       </w:r>
       <w:r>
         <w:t xml:space="preserve"> </w:t>
       </w:r>
       <w:r>
+        <w:t xml:space="preserve">code </w:t>
+      </w:r>
+      <w:r>
         <w:rPr>
           <w:rStyle w:val="hps"/>
         </w:rPr>
-        <w:t>a better understanding of</w:t>
+        <w:t>and</w:t>
       </w:r>
       <w:r>
         <w:t xml:space="preserve"> </w:t>
       </w:r>
       <w:r>
-        <w:t>the</w:t>
+        <w:rPr>
+          <w:rStyle w:val="hps"/>
+        </w:rPr>
+        <w:t>thus</w:t>
       </w:r>
       <w:r>
         <w:t xml:space="preserve"> </w:t>
@@ -315,24 +306,33 @@
         <w:rPr>
           <w:rStyle w:val="hps"/>
         </w:rPr>
-        <w:t>structure</w:t>
+        <w:t>facilitate</w:t>
+      </w:r>
+      <w:r>
+        <w:t xml:space="preserve"> </w:t>
       </w:r>
       <w:r>
         <w:rPr>
           <w:rStyle w:val="hps"/>
         </w:rPr>
-        <w:t xml:space="preserve"> of given</w:t>
+        <w:t>the programmer to</w:t>
       </w:r>
       <w:r>
         <w:t xml:space="preserve"> </w:t>
       </w:r>
       <w:r>
-        <w:t xml:space="preserve">code </w:t>
-      </w:r>
-      <w:r>
         <w:rPr>
           <w:rStyle w:val="hps"/>
         </w:rPr>
+        <w:t>read</w:t>
+      </w:r>
+      <w:r>
+        <w:t xml:space="preserve"> </w:t>
+      </w:r>
+      <w:r>
+        <w:rPr>
+          <w:rStyle w:val="hps"/>
+        </w:rPr>
         <w:t>and</w:t>
       </w:r>
       <w:r>
@@ -342,7 +342,7 @@
         <w:rPr>
           <w:rStyle w:val="hps"/>
         </w:rPr>
-        <w:t>thus</w:t>
+        <w:t>manipulate</w:t>
       </w:r>
       <w:r>
         <w:t xml:space="preserve"> </w:t>
@@ -351,106 +351,70 @@
         <w:rPr>
           <w:rStyle w:val="hps"/>
         </w:rPr>
-        <w:t>facilitate</w:t>
+        <w:t>the code</w:t>
+      </w:r>
+      <w:r>
+        <w:rPr>
+          <w:rStyle w:val="hps"/>
+        </w:rPr>
+        <w:t xml:space="preserve"> more efficiently</w:t>
+      </w:r>
+      <w:r>
+        <w:rPr>
+          <w:rStyle w:val="hps"/>
+        </w:rPr>
+        <w:t xml:space="preserve">, which gave a rise to a </w:t>
+      </w:r>
+      <w:r>
+        <w:t>TrollEdit</w:t>
+      </w:r>
+      <w:r>
+        <w:t xml:space="preserve">. </w:t>
+      </w:r>
+      <w:r>
+        <w:t xml:space="preserve">This editor presents a way to work with source code </w:t>
+      </w:r>
+      <w:r>
+        <w:t>using graphic elements for representation. In this paper w</w:t>
+      </w:r>
+      <w:r>
+        <w:t xml:space="preserve">e </w:t>
+      </w:r>
+      <w:r>
+        <w:t>present</w:t>
+      </w:r>
+      <w:r>
+        <w:t xml:space="preserve"> our </w:t>
+      </w:r>
+      <w:r>
+        <w:t xml:space="preserve">experiences and </w:t>
+      </w:r>
+      <w:r>
+        <w:t xml:space="preserve">contribution to this editor together with </w:t>
+      </w:r>
+      <w:r>
+        <w:t xml:space="preserve">our </w:t>
+      </w:r>
+      <w:r>
+        <w:t>result</w:t>
+      </w:r>
+      <w:r>
+        <w:t>s</w:t>
       </w:r>
       <w:r>
         <w:t xml:space="preserve"> </w:t>
       </w:r>
       <w:r>
-        <w:rPr>
-          <w:rStyle w:val="hps"/>
-        </w:rPr>
-        <w:t>the programmer to</w:t>
-      </w:r>
-      <w:r>
-        <w:t xml:space="preserve"> </w:t>
-      </w:r>
-      <w:r>
-        <w:rPr>
-          <w:rStyle w:val="hps"/>
-        </w:rPr>
-        <w:t>read</w:t>
-      </w:r>
-      <w:r>
-        <w:t xml:space="preserve"> </w:t>
-      </w:r>
-      <w:r>
-        <w:rPr>
-          <w:rStyle w:val="hps"/>
-        </w:rPr>
-        <w:t>and</w:t>
-      </w:r>
-      <w:r>
-        <w:t xml:space="preserve"> </w:t>
-      </w:r>
-      <w:r>
-        <w:rPr>
-          <w:rStyle w:val="hps"/>
-        </w:rPr>
-        <w:t>manipulate</w:t>
-      </w:r>
-      <w:r>
-        <w:t xml:space="preserve"> </w:t>
-      </w:r>
-      <w:r>
-        <w:rPr>
-          <w:rStyle w:val="hps"/>
-        </w:rPr>
-        <w:t>the code</w:t>
-      </w:r>
-      <w:r>
-        <w:rPr>
-          <w:rStyle w:val="hps"/>
-        </w:rPr>
-        <w:t xml:space="preserve"> more efficiently</w:t>
-      </w:r>
-      <w:r>
-        <w:rPr>
-          <w:rStyle w:val="hps"/>
-        </w:rPr>
-        <w:t xml:space="preserve">, which gave a rise to a </w:t>
-      </w:r>
-      <w:r>
-        <w:t>TrollEdit</w:t>
-      </w:r>
-      <w:r>
-        <w:t xml:space="preserve">. </w:t>
-      </w:r>
-      <w:r>
-        <w:t xml:space="preserve">This editor presents a way to work with source code </w:t>
-      </w:r>
-      <w:r>
-        <w:t>using graphic elements for representation. In this paper w</w:t>
-      </w:r>
-      <w:r>
-        <w:t xml:space="preserve">e </w:t>
-      </w:r>
-      <w:r>
-        <w:t>present</w:t>
-      </w:r>
-      <w:r>
-        <w:t xml:space="preserve"> our </w:t>
-      </w:r>
-      <w:r>
-        <w:t xml:space="preserve">experiences and </w:t>
-      </w:r>
-      <w:r>
-        <w:t xml:space="preserve">contribution to this editor together with </w:t>
-      </w:r>
-      <w:r>
-        <w:t>result</w:t>
-      </w:r>
-      <w:r>
-        <w:t>s</w:t>
-      </w:r>
-      <w:r>
-        <w:t xml:space="preserve"> </w:t>
-      </w:r>
-      <w:r>
         <w:t>about</w:t>
       </w:r>
       <w:r>
-        <w:t xml:space="preserve"> the possibilities of this approach in editing</w:t>
+        <w:t xml:space="preserve"> the possibilities of </w:t>
+      </w:r>
+      <w:r>
+        <w:t>such</w:t>
+      </w:r>
+      <w:r>
+        <w:t xml:space="preserve"> approach in editing</w:t>
       </w:r>
       <w:r>
         <w:t xml:space="preserve"> </w:t>
@@ -532,13 +496,73 @@
         <w:rPr>
           <w:lang w:eastAsia="en-US"/>
         </w:rPr>
-        <w:t xml:space="preserve">In these days editing of source code can be sometimes very problematic especially when reviewing an unknown one. Here most of the time is programmer just trying to get used to different way of </w:t>
-      </w:r>
-      <w:r>
-        <w:rPr>
-          <w:lang w:eastAsia="en-US"/>
-        </w:rPr>
-        <w:t xml:space="preserve">this code could be written. This is just one of possible problems, which TrollEdit is trying to </w:t>
+        <w:t xml:space="preserve">In these days editing of source code can be sometimes very problematic especially when reviewing an unknown one. Here </w:t>
+      </w:r>
+      <w:r>
+        <w:rPr>
+          <w:lang w:eastAsia="en-US"/>
+        </w:rPr>
+        <w:t>programmer</w:t>
+      </w:r>
+      <w:r>
+        <w:rPr>
+          <w:lang w:eastAsia="en-US"/>
+        </w:rPr>
+        <w:t xml:space="preserve"> </w:t>
+      </w:r>
+      <w:r>
+        <w:rPr>
+          <w:lang w:eastAsia="en-US"/>
+        </w:rPr>
+        <w:t>is</w:t>
+      </w:r>
+      <w:r>
+        <w:rPr>
+          <w:lang w:eastAsia="en-US"/>
+        </w:rPr>
+        <w:t xml:space="preserve"> </w:t>
+      </w:r>
+      <w:r>
+        <w:rPr>
+          <w:lang w:eastAsia="en-US"/>
+        </w:rPr>
+        <w:t xml:space="preserve">most of the time just trying to get used to </w:t>
+      </w:r>
+      <w:r>
+        <w:rPr>
+          <w:lang w:eastAsia="en-US"/>
+        </w:rPr>
+        <w:t xml:space="preserve">a </w:t>
+      </w:r>
+      <w:r>
+        <w:rPr>
+          <w:lang w:eastAsia="en-US"/>
+        </w:rPr>
+        <w:t xml:space="preserve">different way </w:t>
+      </w:r>
+      <w:r>
+        <w:rPr>
+          <w:lang w:eastAsia="en-US"/>
+        </w:rPr>
+        <w:t xml:space="preserve">in which </w:t>
+      </w:r>
+      <w:r>
+        <w:rPr>
+          <w:lang w:eastAsia="en-US"/>
+        </w:rPr>
+        <w:t>code could be written</w:t>
+      </w:r>
+      <w:r>
+        <w:rPr>
+          <w:lang w:eastAsia="en-US"/>
+        </w:rPr>
+        <w:t>. That</w:t>
+      </w:r>
+      <w:r>
+        <w:rPr>
+          <w:lang w:eastAsia="en-US"/>
+        </w:rPr>
+        <w:t xml:space="preserve"> is just one of possible problems, which TrollEdit is trying to </w:t>
       </w:r>
       <w:r>
         <w:rPr>
@@ -550,7 +574,25 @@
         <w:rPr>
           <w:lang w:eastAsia="en-US"/>
         </w:rPr>
-        <w:t xml:space="preserve">solve by using enhanced visualization of such source code </w:t>
+        <w:t xml:space="preserve">solve by using enhanced </w:t>
+      </w:r>
+      <w:r>
+        <w:rPr>
+          <w:lang w:eastAsia="en-US"/>
+        </w:rPr>
+        <w:t>source code</w:t>
+      </w:r>
+      <w:r>
+        <w:rPr>
+          <w:lang w:eastAsia="en-US"/>
+        </w:rPr>
+        <w:t xml:space="preserve"> </w:t>
+      </w:r>
+      <w:r>
+        <w:rPr>
+          <w:lang w:eastAsia="en-US"/>
+        </w:rPr>
+        <w:t xml:space="preserve">visualization </w:t>
       </w:r>
       <w:r>
         <w:rPr>
@@ -607,14 +649,13 @@
         </w:rPr>
         <w:t xml:space="preserve"> of </w:t>
       </w:r>
-      <w:proofErr w:type="spellStart"/>
-      <w:r>
-        <w:rPr>
+      <w:r>
+        <w:rPr>
+          <w:i/>
           <w:lang w:eastAsia="en-US"/>
         </w:rPr>
         <w:t>Ufopak</w:t>
       </w:r>
-      <w:proofErr w:type="spellEnd"/>
       <w:r>
         <w:rPr>
           <w:lang w:eastAsia="en-US"/>
@@ -643,7 +684,13 @@
         <w:rPr>
           <w:lang w:eastAsia="en-US"/>
         </w:rPr>
-        <w:t>future work</w:t>
+        <w:t>project</w:t>
+      </w:r>
+      <w:r>
+        <w:rPr>
+          <w:lang w:eastAsia="en-US"/>
+        </w:rPr>
+        <w:t xml:space="preserve"> work</w:t>
       </w:r>
       <w:r>
         <w:rPr>
@@ -679,7 +726,7 @@
         <w:rPr>
           <w:lang w:eastAsia="en-US"/>
         </w:rPr>
-        <w:t>improve the provided core functionalities</w:t>
+        <w:t>improve provided core functionalities</w:t>
       </w:r>
       <w:r>
         <w:rPr>
@@ -691,25 +738,56 @@
         <w:rPr>
           <w:lang w:eastAsia="en-US"/>
         </w:rPr>
+        <w:t xml:space="preserve">a </w:t>
+      </w:r>
+      <w:r>
+        <w:rPr>
+          <w:lang w:eastAsia="en-US"/>
+        </w:rPr>
         <w:t>specified way</w:t>
       </w:r>
       <w:r>
         <w:rPr>
           <w:lang w:eastAsia="en-US"/>
         </w:rPr>
-        <w:t xml:space="preserve">, so the editor in the final </w:t>
-      </w:r>
-      <w:r>
-        <w:rPr>
-          <w:lang w:eastAsia="en-US"/>
-        </w:rPr>
-        <w:t>version</w:t>
-      </w:r>
-      <w:r>
-        <w:rPr>
-          <w:lang w:eastAsia="en-US"/>
-        </w:rPr>
-        <w:t xml:space="preserve"> can be deployed into real environment</w:t>
+        <w:t xml:space="preserve">, so </w:t>
+      </w:r>
+      <w:r>
+        <w:rPr>
+          <w:lang w:eastAsia="en-US"/>
+        </w:rPr>
+        <w:t xml:space="preserve">in the final version </w:t>
+      </w:r>
+      <w:r>
+        <w:rPr>
+          <w:i/>
+          <w:lang w:eastAsia="en-US"/>
+        </w:rPr>
+        <w:t>TrollEdit</w:t>
+      </w:r>
+      <w:r>
+        <w:rPr>
+          <w:lang w:eastAsia="en-US"/>
+        </w:rPr>
+        <w:t xml:space="preserve"> </w:t>
+      </w:r>
+      <w:r>
+        <w:rPr>
+          <w:lang w:eastAsia="en-US"/>
+        </w:rPr>
+        <w:t>can</w:t>
+      </w:r>
+      <w:r>
+        <w:rPr>
+          <w:lang w:eastAsia="en-US"/>
+        </w:rPr>
+        <w:t xml:space="preserve"> </w:t>
+      </w:r>
+      <w:r>
+        <w:rPr>
+          <w:lang w:eastAsia="en-US"/>
+        </w:rPr>
+        <w:t>be deployed into real environment</w:t>
       </w:r>
       <w:r>
         <w:rPr>
@@ -771,7 +849,6 @@
         </w:rPr>
         <w:t xml:space="preserve"> in cooperation with </w:t>
       </w:r>
-      <w:proofErr w:type="spellStart"/>
       <w:r>
         <w:rPr>
           <w:i/>
@@ -779,7 +856,6 @@
         </w:rPr>
         <w:t>Lua</w:t>
       </w:r>
-      <w:proofErr w:type="spellEnd"/>
       <w:r>
         <w:rPr>
           <w:lang w:eastAsia="en-US"/>
@@ -808,19 +884,19 @@
         <w:rPr>
           <w:lang w:eastAsia="en-US"/>
         </w:rPr>
-        <w:t>work with</w:t>
-      </w:r>
-      <w:r>
-        <w:rPr>
-          <w:lang w:eastAsia="en-US"/>
-        </w:rPr>
-        <w:t>in</w:t>
-      </w:r>
-      <w:r>
-        <w:rPr>
-          <w:lang w:eastAsia="en-US"/>
-        </w:rPr>
-        <w:t xml:space="preserve"> editor</w:t>
+        <w:t>work</w:t>
+      </w:r>
+      <w:r>
+        <w:rPr>
+          <w:lang w:eastAsia="en-US"/>
+        </w:rPr>
+        <w:t>ing</w:t>
+      </w:r>
+      <w:r>
+        <w:rPr>
+          <w:lang w:eastAsia="en-US"/>
+        </w:rPr>
+        <w:t xml:space="preserve"> with editor</w:t>
       </w:r>
       <w:r>
         <w:rPr>
@@ -838,7 +914,14 @@
         <w:rPr>
           <w:lang w:eastAsia="en-US"/>
         </w:rPr>
-        <w:t xml:space="preserve"> without any restraints</w:t>
+        <w:t xml:space="preserve"> </w:t>
+      </w:r>
+      <w:r>
+        <w:rPr>
+          <w:lang w:eastAsia="en-US"/>
+        </w:rPr>
+        <w:lastRenderedPageBreak/>
+        <w:t>without any restraints</w:t>
       </w:r>
       <w:r>
         <w:rPr>
@@ -880,14 +963,7 @@
         <w:rPr>
           <w:lang w:eastAsia="en-US"/>
         </w:rPr>
-        <w:t xml:space="preserve"> </w:t>
-      </w:r>
-      <w:r>
-        <w:rPr>
-          <w:lang w:eastAsia="en-US"/>
-        </w:rPr>
-        <w:lastRenderedPageBreak/>
-        <w:t>representation in</w:t>
+        <w:t xml:space="preserve"> representation in</w:t>
       </w:r>
       <w:r>
         <w:rPr>
@@ -899,7 +975,13 @@
         <w:rPr>
           <w:lang w:eastAsia="en-US"/>
         </w:rPr>
-        <w:t xml:space="preserve">are the main ideas </w:t>
+        <w:t>we</w:t>
+      </w:r>
+      <w:r>
+        <w:rPr>
+          <w:lang w:eastAsia="en-US"/>
+        </w:rPr>
+        <w:t xml:space="preserve">re the main ideas </w:t>
       </w:r>
       <w:r>
         <w:rPr>
@@ -918,225 +1000,6 @@
           <w:lang w:eastAsia="en-US"/>
         </w:rPr>
         <w:t>.</w:t>
-      </w:r>
-      <w:r>
-        <w:rPr>
-          <w:lang w:eastAsia="en-US"/>
-        </w:rPr>
-        <w:t xml:space="preserve"> </w:t>
-      </w:r>
-      <w:r>
-        <w:rPr>
-          <w:lang w:eastAsia="en-US"/>
-        </w:rPr>
-        <w:t xml:space="preserve">Generally content of opened file </w:t>
-      </w:r>
-      <w:r>
-        <w:rPr>
-          <w:lang w:eastAsia="en-US"/>
-        </w:rPr>
-        <w:t>is</w:t>
-      </w:r>
-      <w:r>
-        <w:rPr>
-          <w:lang w:eastAsia="en-US"/>
-        </w:rPr>
-        <w:t xml:space="preserve"> analyze</w:t>
-      </w:r>
-      <w:r>
-        <w:rPr>
-          <w:lang w:eastAsia="en-US"/>
-        </w:rPr>
-        <w:t>d</w:t>
-      </w:r>
-      <w:r>
-        <w:rPr>
-          <w:lang w:eastAsia="en-US"/>
-        </w:rPr>
-        <w:t xml:space="preserve"> </w:t>
-      </w:r>
-      <w:r>
-        <w:rPr>
-          <w:lang w:eastAsia="en-US"/>
-        </w:rPr>
-        <w:t xml:space="preserve">and enriched thanks to the language grammars implemented using the </w:t>
-      </w:r>
-      <w:proofErr w:type="spellStart"/>
-      <w:r>
-        <w:rPr>
-          <w:i/>
-          <w:lang w:eastAsia="en-US"/>
-        </w:rPr>
-        <w:t>Lua</w:t>
-      </w:r>
-      <w:proofErr w:type="spellEnd"/>
-      <w:r>
-        <w:rPr>
-          <w:lang w:eastAsia="en-US"/>
-        </w:rPr>
-        <w:t xml:space="preserve"> based </w:t>
-      </w:r>
-      <w:proofErr w:type="spellStart"/>
-      <w:r>
-        <w:rPr>
-          <w:i/>
-          <w:lang w:eastAsia="en-US"/>
-        </w:rPr>
-        <w:t>LPeg</w:t>
-      </w:r>
-      <w:proofErr w:type="spellEnd"/>
-      <w:r>
-        <w:rPr>
-          <w:i/>
-          <w:lang w:eastAsia="en-US"/>
-        </w:rPr>
-        <w:t xml:space="preserve"> </w:t>
-      </w:r>
-      <w:r>
-        <w:rPr>
-          <w:lang w:eastAsia="en-US"/>
-        </w:rPr>
-        <w:t>[1] pattern matching library, which parse</w:t>
-      </w:r>
-      <w:r>
-        <w:rPr>
-          <w:lang w:eastAsia="en-US"/>
-        </w:rPr>
-        <w:t>s</w:t>
-      </w:r>
-      <w:r>
-        <w:rPr>
-          <w:lang w:eastAsia="en-US"/>
-        </w:rPr>
-        <w:t xml:space="preserve"> the source code into a</w:t>
-      </w:r>
-      <w:r>
-        <w:rPr>
-          <w:lang w:eastAsia="en-US"/>
-        </w:rPr>
-        <w:t>n abstract syntactic tree (AST)</w:t>
-      </w:r>
-      <w:r>
-        <w:rPr>
-          <w:lang w:eastAsia="en-US"/>
-        </w:rPr>
-        <w:t>. C</w:t>
-      </w:r>
-      <w:r>
-        <w:rPr>
-          <w:lang w:eastAsia="en-US"/>
-        </w:rPr>
-        <w:t xml:space="preserve">onsequently </w:t>
-      </w:r>
-      <w:r>
-        <w:rPr>
-          <w:lang w:eastAsia="en-US"/>
-        </w:rPr>
-        <w:t>this</w:t>
-      </w:r>
-      <w:r>
-        <w:rPr>
-          <w:lang w:eastAsia="en-US"/>
-        </w:rPr>
-        <w:t xml:space="preserve"> content is </w:t>
-      </w:r>
-      <w:r>
-        <w:rPr>
-          <w:lang w:eastAsia="en-US"/>
-        </w:rPr>
-        <w:t>represent</w:t>
-      </w:r>
-      <w:r>
-        <w:rPr>
-          <w:lang w:eastAsia="en-US"/>
-        </w:rPr>
-        <w:t>ed</w:t>
-      </w:r>
-      <w:r>
-        <w:rPr>
-          <w:lang w:eastAsia="en-US"/>
-        </w:rPr>
-        <w:t xml:space="preserve"> as block</w:t>
-      </w:r>
-      <w:r>
-        <w:rPr>
-          <w:lang w:eastAsia="en-US"/>
-        </w:rPr>
-        <w:t>s</w:t>
-      </w:r>
-      <w:r>
-        <w:rPr>
-          <w:lang w:eastAsia="en-US"/>
-        </w:rPr>
-        <w:t xml:space="preserve"> </w:t>
-      </w:r>
-      <w:r>
-        <w:rPr>
-          <w:lang w:eastAsia="en-US"/>
-        </w:rPr>
-        <w:t>in a hierarchical order</w:t>
-      </w:r>
-      <w:r>
-        <w:rPr>
-          <w:lang w:eastAsia="en-US"/>
-        </w:rPr>
-        <w:t>.</w:t>
-      </w:r>
-      <w:r>
-        <w:rPr>
-          <w:lang w:eastAsia="en-US"/>
-        </w:rPr>
-        <w:t xml:space="preserve"> </w:t>
-      </w:r>
-      <w:r>
-        <w:rPr>
-          <w:lang w:eastAsia="en-US"/>
-        </w:rPr>
-        <w:t xml:space="preserve">Here </w:t>
-      </w:r>
-      <w:r>
-        <w:rPr>
-          <w:lang w:eastAsia="en-US"/>
-        </w:rPr>
-        <w:t xml:space="preserve">the whole new level of working with text is </w:t>
-      </w:r>
-      <w:r>
-        <w:rPr>
-          <w:lang w:eastAsia="en-US"/>
-        </w:rPr>
-        <w:t xml:space="preserve">provided as </w:t>
-      </w:r>
-      <w:proofErr w:type="gramStart"/>
-      <w:r>
-        <w:rPr>
-          <w:lang w:eastAsia="en-US"/>
-        </w:rPr>
-        <w:t>user</w:t>
-      </w:r>
-      <w:r>
-        <w:rPr>
-          <w:lang w:eastAsia="en-US"/>
-        </w:rPr>
-        <w:t xml:space="preserve"> can</w:t>
-      </w:r>
-      <w:proofErr w:type="gramEnd"/>
-      <w:r>
-        <w:rPr>
-          <w:lang w:eastAsia="en-US"/>
-        </w:rPr>
-        <w:t xml:space="preserve"> easily control and shift whole </w:t>
-      </w:r>
-      <w:r>
-        <w:rPr>
-          <w:lang w:eastAsia="en-US"/>
-        </w:rPr>
-        <w:t xml:space="preserve">blocks just as they are displayed without any usual problems </w:t>
-      </w:r>
-      <w:r>
-        <w:rPr>
-          <w:lang w:eastAsia="en-US"/>
-        </w:rPr>
-        <w:t>from conventional text editors (text indent and selection etc.).</w:t>
       </w:r>
       <w:r>
         <w:rPr>
@@ -1155,27 +1018,147 @@
         <w:rPr>
           <w:lang w:eastAsia="en-US"/>
         </w:rPr>
-        <w:t xml:space="preserve">On top of that, as the idea of </w:t>
+        <w:t xml:space="preserve">Generally content of opened file </w:t>
+      </w:r>
+      <w:r>
+        <w:rPr>
+          <w:lang w:eastAsia="en-US"/>
+        </w:rPr>
+        <w:t>is</w:t>
+      </w:r>
+      <w:r>
+        <w:rPr>
+          <w:lang w:eastAsia="en-US"/>
+        </w:rPr>
+        <w:t xml:space="preserve"> analyze</w:t>
+      </w:r>
+      <w:r>
+        <w:rPr>
+          <w:lang w:eastAsia="en-US"/>
+        </w:rPr>
+        <w:t>d</w:t>
+      </w:r>
+      <w:r>
+        <w:rPr>
+          <w:lang w:eastAsia="en-US"/>
+        </w:rPr>
+        <w:t xml:space="preserve"> </w:t>
+      </w:r>
+      <w:r>
+        <w:rPr>
+          <w:lang w:eastAsia="en-US"/>
+        </w:rPr>
+        <w:t xml:space="preserve">and enriched thanks to the language grammars implemented using the </w:t>
       </w:r>
       <w:r>
         <w:rPr>
           <w:i/>
           <w:lang w:eastAsia="en-US"/>
         </w:rPr>
-        <w:t>literate programming</w:t>
+        <w:t>Lua</w:t>
+      </w:r>
+      <w:r>
+        <w:rPr>
+          <w:lang w:eastAsia="en-US"/>
+        </w:rPr>
+        <w:t xml:space="preserve"> based </w:t>
       </w:r>
       <w:r>
         <w:rPr>
           <w:i/>
           <w:lang w:eastAsia="en-US"/>
         </w:rPr>
+        <w:t>LPeg</w:t>
+      </w:r>
+      <w:r>
+        <w:rPr>
+          <w:lang w:eastAsia="en-US"/>
+        </w:rPr>
+        <w:t xml:space="preserve"> pattern matching library, which parse</w:t>
+      </w:r>
+      <w:r>
+        <w:rPr>
+          <w:lang w:eastAsia="en-US"/>
+        </w:rPr>
+        <w:t>s</w:t>
+      </w:r>
+      <w:r>
+        <w:rPr>
+          <w:lang w:eastAsia="en-US"/>
+        </w:rPr>
+        <w:t xml:space="preserve"> the source code into a</w:t>
+      </w:r>
+      <w:r>
+        <w:rPr>
+          <w:lang w:eastAsia="en-US"/>
+        </w:rPr>
+        <w:t>n abstract syntactic tree (AST)</w:t>
+      </w:r>
+      <w:r>
+        <w:rPr>
+          <w:lang w:eastAsia="en-US"/>
+        </w:rPr>
+        <w:t>. C</w:t>
+      </w:r>
+      <w:r>
+        <w:rPr>
+          <w:lang w:eastAsia="en-US"/>
+        </w:rPr>
+        <w:t xml:space="preserve">onsequently </w:t>
+      </w:r>
+      <w:r>
+        <w:rPr>
+          <w:lang w:eastAsia="en-US"/>
+        </w:rPr>
+        <w:t>this</w:t>
+      </w:r>
+      <w:r>
+        <w:rPr>
+          <w:lang w:eastAsia="en-US"/>
+        </w:rPr>
+        <w:t xml:space="preserve"> content is </w:t>
+      </w:r>
+      <w:r>
+        <w:rPr>
+          <w:lang w:eastAsia="en-US"/>
+        </w:rPr>
+        <w:t>represent</w:t>
+      </w:r>
+      <w:r>
+        <w:rPr>
+          <w:lang w:eastAsia="en-US"/>
+        </w:rPr>
+        <w:t>ed</w:t>
+      </w:r>
+      <w:r>
+        <w:rPr>
+          <w:lang w:eastAsia="en-US"/>
+        </w:rPr>
+        <w:t xml:space="preserve"> as block</w:t>
+      </w:r>
+      <w:r>
+        <w:rPr>
+          <w:lang w:eastAsia="en-US"/>
+        </w:rPr>
+        <w:t>s</w:t>
+      </w:r>
+      <w:r>
+        <w:rPr>
+          <w:lang w:eastAsia="en-US"/>
+        </w:rPr>
         <w:t xml:space="preserve"> </w:t>
       </w:r>
       <w:r>
         <w:rPr>
           <w:lang w:eastAsia="en-US"/>
         </w:rPr>
-        <w:t>by Donald E. Knuth</w:t>
+        <w:t>in a hierarchical order</w:t>
+      </w:r>
+      <w:r>
+        <w:rPr>
+          <w:lang w:eastAsia="en-US"/>
+        </w:rPr>
+        <w:t>.</w:t>
       </w:r>
       <w:r>
         <w:rPr>
@@ -1187,19 +1170,73 @@
         <w:rPr>
           <w:lang w:eastAsia="en-US"/>
         </w:rPr>
-        <w:t xml:space="preserve">[2] </w:t>
-      </w:r>
-      <w:r>
-        <w:rPr>
-          <w:lang w:eastAsia="en-US"/>
-        </w:rPr>
-        <w:t xml:space="preserve">was mentioned, we can easily document parts of source code with comments, which are also represented in a form of text blocks, and </w:t>
-      </w:r>
-      <w:r>
-        <w:rPr>
-          <w:lang w:eastAsia="en-US"/>
-        </w:rPr>
-        <w:t>in the end we can generate this comments in a form of document.</w:t>
+        <w:t xml:space="preserve">Here </w:t>
+      </w:r>
+      <w:r>
+        <w:rPr>
+          <w:lang w:eastAsia="en-US"/>
+        </w:rPr>
+        <w:t xml:space="preserve">the whole new level of working with text is </w:t>
+      </w:r>
+      <w:r>
+        <w:rPr>
+          <w:lang w:eastAsia="en-US"/>
+        </w:rPr>
+        <w:t>provided as</w:t>
+      </w:r>
+      <w:r>
+        <w:rPr>
+          <w:lang w:eastAsia="en-US"/>
+        </w:rPr>
+        <w:t xml:space="preserve"> </w:t>
+      </w:r>
+      <w:r>
+        <w:rPr>
+          <w:lang w:eastAsia="en-US"/>
+        </w:rPr>
+        <w:t>user</w:t>
+      </w:r>
+      <w:r>
+        <w:rPr>
+          <w:lang w:eastAsia="en-US"/>
+        </w:rPr>
+        <w:t>s can</w:t>
+      </w:r>
+      <w:r>
+        <w:rPr>
+          <w:lang w:eastAsia="en-US"/>
+        </w:rPr>
+        <w:t xml:space="preserve"> easily control and shift whole </w:t>
+      </w:r>
+      <w:r>
+        <w:rPr>
+          <w:lang w:eastAsia="en-US"/>
+        </w:rPr>
+        <w:t xml:space="preserve">blocks just as they are displayed without any usual problems </w:t>
+      </w:r>
+      <w:r>
+        <w:rPr>
+          <w:lang w:eastAsia="en-US"/>
+        </w:rPr>
+        <w:t>from convent</w:t>
+      </w:r>
+      <w:r>
+        <w:rPr>
+          <w:lang w:eastAsia="en-US"/>
+        </w:rPr>
+        <w:t xml:space="preserve">ional text editors (text indent, </w:t>
+      </w:r>
+      <w:r>
+        <w:rPr>
+          <w:lang w:eastAsia="en-US"/>
+        </w:rPr>
+        <w:t>selection etc.).</w:t>
+      </w:r>
+      <w:r>
+        <w:rPr>
+          <w:lang w:eastAsia="en-US"/>
+        </w:rPr>
+        <w:t xml:space="preserve"> </w:t>
       </w:r>
     </w:p>
     <w:p>
@@ -1212,6 +1249,63 @@
         <w:rPr>
           <w:lang w:eastAsia="en-US"/>
         </w:rPr>
+        <w:t xml:space="preserve">On top of that, as the idea of </w:t>
+      </w:r>
+      <w:r>
+        <w:rPr>
+          <w:i/>
+          <w:lang w:eastAsia="en-US"/>
+        </w:rPr>
+        <w:t>literate programming</w:t>
+      </w:r>
+      <w:r>
+        <w:rPr>
+          <w:i/>
+          <w:lang w:eastAsia="en-US"/>
+        </w:rPr>
+        <w:t xml:space="preserve"> </w:t>
+      </w:r>
+      <w:r>
+        <w:rPr>
+          <w:lang w:eastAsia="en-US"/>
+        </w:rPr>
+        <w:t>by Donald E. Knuth</w:t>
+      </w:r>
+      <w:r>
+        <w:rPr>
+          <w:lang w:eastAsia="en-US"/>
+        </w:rPr>
+        <w:t xml:space="preserve"> </w:t>
+      </w:r>
+      <w:r>
+        <w:rPr>
+          <w:lang w:eastAsia="en-US"/>
+        </w:rPr>
+        <w:t xml:space="preserve">[2] </w:t>
+      </w:r>
+      <w:r>
+        <w:rPr>
+          <w:lang w:eastAsia="en-US"/>
+        </w:rPr>
+        <w:t xml:space="preserve">was mentioned, we can easily document parts of source code with comments, which are also represented in a form of text blocks, and </w:t>
+      </w:r>
+      <w:r>
+        <w:rPr>
+          <w:lang w:eastAsia="en-US"/>
+        </w:rPr>
+        <w:t>in the end we can generate this comments in a form of document.</w:t>
+      </w:r>
+    </w:p>
+    <w:p>
+      <w:pPr>
+        <w:rPr>
+          <w:lang w:eastAsia="en-US"/>
+        </w:rPr>
+      </w:pPr>
+      <w:r>
+        <w:rPr>
+          <w:lang w:eastAsia="en-US"/>
+        </w:rPr>
         <w:t xml:space="preserve">Based on our research several achievements were done. To the most significant certainly belongs implementation of parallel processing together with </w:t>
       </w:r>
       <w:r>
@@ -1404,13 +1498,58 @@
         <w:rPr>
           <w:lang w:eastAsia="en-US"/>
         </w:rPr>
-        <w:t>edited text is represented in graphic blocks.</w:t>
-      </w:r>
-      <w:r>
-        <w:rPr>
-          <w:lang w:eastAsia="en-US"/>
-        </w:rPr>
-        <w:t xml:space="preserve"> This can be printed, exported as PDF or save for documentation or future use.</w:t>
+        <w:t>edited text is represented in graphic blocks</w:t>
+      </w:r>
+      <w:r>
+        <w:rPr>
+          <w:lang w:eastAsia="en-US"/>
+        </w:rPr>
+        <w:t xml:space="preserve"> as we can see on </w:t>
+      </w:r>
+      <w:fldSimple w:instr=" REF _Ref317640612 \h  \* MERGEFORMAT ">
+        <w:r>
+          <w:rPr>
+            <w:i/>
+          </w:rPr>
+          <w:t xml:space="preserve">Figure </w:t>
+        </w:r>
+        <w:r>
+          <w:rPr>
+            <w:i/>
+            <w:noProof/>
+          </w:rPr>
+          <w:t>1</w:t>
+        </w:r>
+      </w:fldSimple>
+      <w:r>
+        <w:rPr>
+          <w:lang w:eastAsia="en-US"/>
+        </w:rPr>
+        <w:t>.</w:t>
+      </w:r>
+      <w:r>
+        <w:rPr>
+          <w:lang w:eastAsia="en-US"/>
+        </w:rPr>
+        <w:t xml:space="preserve"> This can be printed, exported as PDF or save</w:t>
+      </w:r>
+      <w:r>
+        <w:rPr>
+          <w:lang w:eastAsia="en-US"/>
+        </w:rPr>
+        <w:t>d</w:t>
+      </w:r>
+      <w:r>
+        <w:rPr>
+          <w:lang w:eastAsia="en-US"/>
+        </w:rPr>
+        <w:t xml:space="preserve"> for documentation</w:t>
+      </w:r>
+      <w:r>
+        <w:rPr>
+          <w:lang w:eastAsia="en-US"/>
+        </w:rPr>
+        <w:t>.</w:t>
       </w:r>
     </w:p>
     <w:p>
@@ -1470,7 +1609,7 @@
           <w:lang w:eastAsia="en-US"/>
         </w:rPr>
       </w:pPr>
-      <w:proofErr w:type="gramStart"/>
+      <w:bookmarkStart w:id="0" w:name="_Ref317640612"/>
       <w:r>
         <w:t xml:space="preserve">Figure </w:t>
       </w:r>
@@ -1482,12 +1621,9 @@
           <w:t>1</w:t>
         </w:r>
       </w:fldSimple>
-      <w:r>
-        <w:t>.</w:t>
-      </w:r>
-      <w:proofErr w:type="gramEnd"/>
-      <w:r>
-        <w:t xml:space="preserve"> </w:t>
+      <w:bookmarkEnd w:id="0"/>
+      <w:r>
+        <w:t xml:space="preserve">. </w:t>
       </w:r>
       <w:r>
         <w:t>Visualization</w:t>
@@ -1679,14 +1815,12 @@
         </w:rPr>
         <w:t>.</w:t>
       </w:r>
-      <w:proofErr w:type="spellStart"/>
       <w:r>
         <w:rPr>
           <w:lang w:eastAsia="en-US"/>
         </w:rPr>
         <w:t>css</w:t>
       </w:r>
-      <w:proofErr w:type="spellEnd"/>
       <w:r>
         <w:rPr>
           <w:lang w:eastAsia="en-US"/>
@@ -1728,15 +1862,7 @@
         <w:t xml:space="preserve"> without any invasion to editor</w:t>
       </w:r>
       <w:r>
-        <w:t xml:space="preserve">, for example just as we are now trying to create grammar for </w:t>
-      </w:r>
-      <w:proofErr w:type="spellStart"/>
-      <w:r>
-        <w:t>ToDo</w:t>
-      </w:r>
-      <w:proofErr w:type="spellEnd"/>
-      <w:r>
-        <w:t xml:space="preserve"> list implementation</w:t>
+        <w:t>, for example just as we are now trying to create grammar for ToDo list implementation</w:t>
       </w:r>
       <w:r>
         <w:t xml:space="preserve">. </w:t>
@@ -1744,10 +1870,52 @@
     </w:p>
     <w:p>
       <w:r>
-        <w:t xml:space="preserve">We provided </w:t>
-      </w:r>
-      <w:r>
-        <w:t>newer and modern user interface for users, which is easy and intuitive to use. We suppose this editor as a perfect tool mainly for programmers, which wants to hold all the information and files in one place, if possible right inside the source code.</w:t>
+        <w:t xml:space="preserve">We </w:t>
+      </w:r>
+      <w:r>
+        <w:t>want to provide</w:t>
+      </w:r>
+      <w:r>
+        <w:t xml:space="preserve"> </w:t>
+      </w:r>
+      <w:r>
+        <w:t xml:space="preserve">modern user interface for users, which </w:t>
+      </w:r>
+      <w:r>
+        <w:t>will be</w:t>
+      </w:r>
+      <w:r>
+        <w:t xml:space="preserve"> easy and intuitive to use. We suppose this editor as a perfect tool mainly </w:t>
+      </w:r>
+      <w:r>
+        <w:t>for programmers, who want</w:t>
+      </w:r>
+      <w:r>
+        <w:t xml:space="preserve"> to hold all the information</w:t>
+      </w:r>
+      <w:r>
+        <w:t>, notes</w:t>
+      </w:r>
+      <w:r>
+        <w:t xml:space="preserve"> and </w:t>
+      </w:r>
+      <w:r>
+        <w:t xml:space="preserve">external </w:t>
+      </w:r>
+      <w:r>
+        <w:t>files in one place</w:t>
+      </w:r>
+      <w:r>
+        <w:t xml:space="preserve"> and possibly</w:t>
+      </w:r>
+      <w:r>
+        <w:t xml:space="preserve"> right </w:t>
+      </w:r>
+      <w:r>
+        <w:t xml:space="preserve">next to </w:t>
+      </w:r>
+      <w:r>
+        <w:t>the source code.</w:t>
       </w:r>
     </w:p>
     <w:p>
@@ -1766,42 +1934,20 @@
           <w:lang w:val="en-GB"/>
         </w:rPr>
       </w:pPr>
-      <w:bookmarkStart w:id="0" w:name="_Ref204829600"/>
+      <w:bookmarkStart w:id="1" w:name="_Ref204829600"/>
       <w:r>
         <w:rPr>
           <w:lang w:val="en-GB"/>
         </w:rPr>
-        <w:t>//</w:t>
-      </w:r>
-      <w:proofErr w:type="spellStart"/>
+        <w:t xml:space="preserve">//i don´t know which </w:t>
+      </w:r>
       <w:r>
         <w:rPr>
           <w:lang w:val="en-GB"/>
         </w:rPr>
-        <w:t>i</w:t>
-      </w:r>
-      <w:proofErr w:type="spellEnd"/>
-      <w:r>
-        <w:rPr>
-          <w:lang w:val="en-GB"/>
-        </w:rPr>
-        <w:t xml:space="preserve"> don´t know </w:t>
-      </w:r>
-      <w:proofErr w:type="gramStart"/>
-      <w:r>
-        <w:rPr>
-          <w:lang w:val="en-GB"/>
-        </w:rPr>
-        <w:t xml:space="preserve">which </w:t>
-      </w:r>
-      <w:r>
-        <w:rPr>
-          <w:lang w:val="en-GB"/>
-        </w:rPr>
         <w:t>.</w:t>
       </w:r>
-      <w:bookmarkEnd w:id="0"/>
-      <w:proofErr w:type="gramEnd"/>
+      <w:bookmarkEnd w:id="1"/>
     </w:p>
     <w:p>
       <w:pPr>
@@ -1820,21 +1966,7 @@
         <w:rPr>
           <w:lang w:val="en-GB"/>
         </w:rPr>
-        <w:t xml:space="preserve">University </w:t>
-      </w:r>
-      <w:proofErr w:type="spellStart"/>
-      <w:r>
-        <w:rPr>
-          <w:lang w:val="en-GB"/>
-        </w:rPr>
-        <w:t>Center</w:t>
-      </w:r>
-      <w:proofErr w:type="spellEnd"/>
-      <w:r>
-        <w:rPr>
-          <w:lang w:val="en-GB"/>
-        </w:rPr>
-        <w:t xml:space="preserve"> for the Study </w:t>
+        <w:t xml:space="preserve">University Center for the Study </w:t>
       </w:r>
       <w:r>
         <w:rPr>
@@ -1874,14 +2006,14 @@
 
 <file path=word/endnotes.xml><?xml version="1.0" encoding="utf-8"?>
 <w:endnotes xmlns:ve="http://schemas.openxmlformats.org/markup-compatibility/2006" xmlns:o="urn:schemas-microsoft-com:office:office" xmlns:r="http://schemas.openxmlformats.org/officeDocument/2006/relationships" xmlns:m="http://schemas.openxmlformats.org/officeDocument/2006/math" xmlns:v="urn:schemas-microsoft-com:vml" xmlns:wp="http://schemas.openxmlformats.org/drawingml/2006/wordprocessingDrawing" xmlns:w10="urn:schemas-microsoft-com:office:word" xmlns:w="http://schemas.openxmlformats.org/wordprocessingml/2006/main" xmlns:wne="http://schemas.microsoft.com/office/word/2006/wordml">
-  <w:endnote w:type="separator" w:id="-1">
+  <w:endnote w:type="separator" w:id="0">
     <w:p>
       <w:r>
         <w:separator/>
       </w:r>
     </w:p>
   </w:endnote>
-  <w:endnote w:type="continuationSeparator" w:id="0">
+  <w:endnote w:type="continuationSeparator" w:id="1">
     <w:p>
       <w:r>
         <w:continuationSeparator/>
@@ -2004,7 +2136,7 @@
 
 <file path=word/footnotes.xml><?xml version="1.0" encoding="utf-8"?>
 <w:footnotes xmlns:ve="http://schemas.openxmlformats.org/markup-compatibility/2006" xmlns:o="urn:schemas-microsoft-com:office:office" xmlns:r="http://schemas.openxmlformats.org/officeDocument/2006/relationships" xmlns:m="http://schemas.openxmlformats.org/officeDocument/2006/math" xmlns:v="urn:schemas-microsoft-com:vml" xmlns:wp="http://schemas.openxmlformats.org/drawingml/2006/wordprocessingDrawing" xmlns:w10="urn:schemas-microsoft-com:office:word" xmlns:w="http://schemas.openxmlformats.org/wordprocessingml/2006/main" xmlns:wne="http://schemas.microsoft.com/office/word/2006/wordml">
-  <w:footnote w:type="separator" w:id="-1">
+  <w:footnote w:type="separator" w:id="0">
     <w:p>
       <w:pPr>
         <w:ind w:firstLine="0"/>
@@ -2014,14 +2146,14 @@
       </w:r>
     </w:p>
   </w:footnote>
-  <w:footnote w:type="continuationSeparator" w:id="0">
+  <w:footnote w:type="continuationSeparator" w:id="1">
     <w:p>
       <w:r>
         <w:continuationSeparator/>
       </w:r>
     </w:p>
   </w:footnote>
-  <w:footnote w:id="1">
+  <w:footnote w:id="2">
     <w:p>
       <w:pPr>
         <w:pStyle w:val="Textpoznmkypodiarou"/>
@@ -2043,15 +2175,7 @@
         <w:t>Master</w:t>
       </w:r>
       <w:r>
-        <w:t xml:space="preserve"> degree study </w:t>
-      </w:r>
-      <w:proofErr w:type="spellStart"/>
-      <w:r>
-        <w:t>programme</w:t>
-      </w:r>
-      <w:proofErr w:type="spellEnd"/>
-      <w:r>
-        <w:t xml:space="preserve"> in field: Software Engineering</w:t>
+        <w:t xml:space="preserve"> degree study programme in field: Software Engineering</w:t>
       </w:r>
       <w:r>
         <w:t xml:space="preserve"> </w:t>
@@ -2069,13 +2193,8 @@
         <w:t xml:space="preserve"> </w:t>
       </w:r>
       <w:r>
-        <w:t xml:space="preserve">Peter </w:t>
-      </w:r>
-      <w:proofErr w:type="spellStart"/>
-      <w:r>
-        <w:t>Draho</w:t>
-      </w:r>
-      <w:proofErr w:type="spellEnd"/>
+        <w:t>Peter Draho</w:t>
+      </w:r>
       <w:r>
         <w:rPr>
           <w:lang w:val="sk-SK"/>
@@ -5934,7 +6053,6 @@
   <w:style w:type="character" w:default="1" w:styleId="Predvolenpsmoodseku">
     <w:name w:val="Default Paragraph Font"/>
     <w:uiPriority w:val="1"/>
-    <w:semiHidden/>
     <w:unhideWhenUsed/>
   </w:style>
   <w:style w:type="table" w:default="1" w:styleId="Normlnatabuka">
@@ -6679,7 +6797,7 @@
 </file>
 
 <file path=customXml/itemProps1.xml><?xml version="1.0" encoding="utf-8"?>
-<ds:datastoreItem xmlns:ds="http://schemas.openxmlformats.org/officeDocument/2006/customXml" ds:itemID="{8A919775-75F1-4C68-866D-A87A70023680}">
+<ds:datastoreItem xmlns:ds="http://schemas.openxmlformats.org/officeDocument/2006/customXml" ds:itemID="{C572175B-7741-4B71-A949-21F0A7D72574}">
   <ds:schemaRefs>
     <ds:schemaRef ds:uri="http://schemas.openxmlformats.org/officeDocument/2006/bibliography"/>
   </ds:schemaRefs>

</xml_diff>

<commit_message>
ITSRC12.docx uprava na 2 strany
Signed-off-by: xtursky <xtursky@gmail.com>
</commit_message>
<xml_diff>
--- a/Dokumentacie/Ostatne/ITSRC/ITSRC12.docx
+++ b/Dokumentacie/Ostatne/ITSRC/ITSRC12.docx
@@ -438,71 +438,147 @@
       <w:pPr>
         <w:pStyle w:val="NormalFirst"/>
         <w:rPr>
-          <w:b/>
-          <w:lang w:eastAsia="en-US"/>
-        </w:rPr>
-      </w:pPr>
-      <w:r>
-        <w:rPr>
-          <w:b/>
-          <w:lang w:eastAsia="en-US"/>
-        </w:rPr>
-        <w:t>////</w:t>
-      </w:r>
-      <w:r>
-        <w:rPr>
-          <w:b/>
-          <w:lang w:eastAsia="en-US"/>
-        </w:rPr>
-        <w:t xml:space="preserve">problem and </w:t>
-      </w:r>
-      <w:r>
-        <w:rPr>
-          <w:b/>
-          <w:lang w:eastAsia="en-US"/>
-        </w:rPr>
-        <w:t xml:space="preserve">the </w:t>
-      </w:r>
-      <w:r>
-        <w:rPr>
-          <w:b/>
-          <w:lang w:eastAsia="en-US"/>
-        </w:rPr>
-        <w:t xml:space="preserve">state of the art </w:t>
-      </w:r>
-      <w:r>
-        <w:rPr>
-          <w:b/>
-          <w:lang w:eastAsia="en-US"/>
-        </w:rPr>
-        <w:t>in the respective area are</w:t>
-      </w:r>
-      <w:r>
-        <w:rPr>
-          <w:b/>
-          <w:lang w:eastAsia="en-US"/>
-        </w:rPr>
-        <w:t xml:space="preserve"> introduced; </w:t>
+          <w:lang w:eastAsia="en-US"/>
+        </w:rPr>
+      </w:pPr>
+      <w:r>
+        <w:rPr>
+          <w:lang w:eastAsia="en-US"/>
+        </w:rPr>
+        <w:t xml:space="preserve">In these days editing of source code can be sometimes very problematic especially when reviewing an unknown one. Here </w:t>
+      </w:r>
+      <w:r>
+        <w:rPr>
+          <w:lang w:eastAsia="en-US"/>
+        </w:rPr>
+        <w:t>programmer</w:t>
+      </w:r>
+      <w:r>
+        <w:rPr>
+          <w:lang w:eastAsia="en-US"/>
+        </w:rPr>
+        <w:t xml:space="preserve"> </w:t>
+      </w:r>
+      <w:r>
+        <w:rPr>
+          <w:lang w:eastAsia="en-US"/>
+        </w:rPr>
+        <w:t>is</w:t>
+      </w:r>
+      <w:r>
+        <w:rPr>
+          <w:lang w:eastAsia="en-US"/>
+        </w:rPr>
+        <w:t xml:space="preserve"> </w:t>
+      </w:r>
+      <w:r>
+        <w:rPr>
+          <w:lang w:eastAsia="en-US"/>
+        </w:rPr>
+        <w:t xml:space="preserve">most of the time just trying to get used to </w:t>
+      </w:r>
+      <w:r>
+        <w:rPr>
+          <w:lang w:eastAsia="en-US"/>
+        </w:rPr>
+        <w:t xml:space="preserve">a </w:t>
+      </w:r>
+      <w:r>
+        <w:rPr>
+          <w:lang w:eastAsia="en-US"/>
+        </w:rPr>
+        <w:t xml:space="preserve">different way </w:t>
+      </w:r>
+      <w:r>
+        <w:rPr>
+          <w:lang w:eastAsia="en-US"/>
+        </w:rPr>
+        <w:t xml:space="preserve">in which </w:t>
+      </w:r>
+      <w:r>
+        <w:rPr>
+          <w:lang w:eastAsia="en-US"/>
+        </w:rPr>
+        <w:t>code could be written</w:t>
+      </w:r>
+      <w:r>
+        <w:rPr>
+          <w:lang w:eastAsia="en-US"/>
+        </w:rPr>
+        <w:t>. That</w:t>
+      </w:r>
+      <w:r>
+        <w:rPr>
+          <w:lang w:eastAsia="en-US"/>
+        </w:rPr>
+        <w:t xml:space="preserve"> is just one of possible problems, which TrollEdit is trying to </w:t>
+      </w:r>
+      <w:r>
+        <w:rPr>
+          <w:lang w:eastAsia="en-US"/>
+        </w:rPr>
+        <w:t>re</w:t>
+      </w:r>
+      <w:r>
+        <w:rPr>
+          <w:lang w:eastAsia="en-US"/>
+        </w:rPr>
+        <w:t xml:space="preserve">solve by using enhanced </w:t>
+      </w:r>
+      <w:r>
+        <w:rPr>
+          <w:lang w:eastAsia="en-US"/>
+        </w:rPr>
+        <w:t>source code</w:t>
+      </w:r>
+      <w:r>
+        <w:rPr>
+          <w:lang w:eastAsia="en-US"/>
+        </w:rPr>
+        <w:t xml:space="preserve"> </w:t>
+      </w:r>
+      <w:r>
+        <w:rPr>
+          <w:lang w:eastAsia="en-US"/>
+        </w:rPr>
+        <w:t xml:space="preserve">visualization </w:t>
+      </w:r>
+      <w:r>
+        <w:rPr>
+          <w:lang w:eastAsia="en-US"/>
+        </w:rPr>
+        <w:t xml:space="preserve">represented in combination with </w:t>
+      </w:r>
+      <w:r>
+        <w:rPr>
+          <w:lang w:eastAsia="en-US"/>
+        </w:rPr>
+        <w:t>graphic elements.</w:t>
       </w:r>
     </w:p>
     <w:p>
       <w:pPr>
-        <w:pStyle w:val="NormalFirst"/>
-        <w:rPr>
-          <w:lang w:eastAsia="en-US"/>
-        </w:rPr>
-      </w:pPr>
-      <w:r>
-        <w:rPr>
-          <w:lang w:eastAsia="en-US"/>
-        </w:rPr>
-        <w:t xml:space="preserve">In these days editing of source code can be sometimes very problematic especially when reviewing an unknown one. Here </w:t>
-      </w:r>
-      <w:r>
-        <w:rPr>
-          <w:lang w:eastAsia="en-US"/>
-        </w:rPr>
-        <w:t>programmer</w:t>
+        <w:rPr>
+          <w:lang w:eastAsia="en-US"/>
+        </w:rPr>
+      </w:pPr>
+      <w:r>
+        <w:rPr>
+          <w:lang w:eastAsia="en-US"/>
+        </w:rPr>
+        <w:t>We have to mention, that t</w:t>
+      </w:r>
+      <w:r>
+        <w:rPr>
+          <w:lang w:eastAsia="en-US"/>
+        </w:rPr>
+        <w:t xml:space="preserve">his project </w:t>
+      </w:r>
+      <w:r>
+        <w:rPr>
+          <w:lang w:eastAsia="en-US"/>
+        </w:rPr>
+        <w:t>is based on the existing</w:t>
       </w:r>
       <w:r>
         <w:rPr>
@@ -514,7 +590,80 @@
         <w:rPr>
           <w:lang w:eastAsia="en-US"/>
         </w:rPr>
-        <w:t>is</w:t>
+        <w:t>project research</w:t>
+      </w:r>
+      <w:r>
+        <w:rPr>
+          <w:lang w:eastAsia="en-US"/>
+        </w:rPr>
+        <w:t xml:space="preserve"> of </w:t>
+      </w:r>
+      <w:r>
+        <w:rPr>
+          <w:i/>
+          <w:lang w:eastAsia="en-US"/>
+        </w:rPr>
+        <w:t>Ufopak</w:t>
+      </w:r>
+      <w:r>
+        <w:rPr>
+          <w:lang w:eastAsia="en-US"/>
+        </w:rPr>
+        <w:t xml:space="preserve"> team, who</w:t>
+      </w:r>
+      <w:r>
+        <w:rPr>
+          <w:lang w:eastAsia="en-US"/>
+        </w:rPr>
+        <w:t xml:space="preserve"> originally created </w:t>
+      </w:r>
+      <w:r>
+        <w:rPr>
+          <w:lang w:eastAsia="en-US"/>
+        </w:rPr>
+        <w:t>this editor in some form</w:t>
+      </w:r>
+      <w:r>
+        <w:rPr>
+          <w:lang w:eastAsia="en-US"/>
+        </w:rPr>
+        <w:t xml:space="preserve"> and on which we based our </w:t>
+      </w:r>
+      <w:r>
+        <w:rPr>
+          <w:lang w:eastAsia="en-US"/>
+        </w:rPr>
+        <w:t>project</w:t>
+      </w:r>
+      <w:r>
+        <w:rPr>
+          <w:lang w:eastAsia="en-US"/>
+        </w:rPr>
+        <w:t xml:space="preserve"> work</w:t>
+      </w:r>
+      <w:r>
+        <w:rPr>
+          <w:lang w:eastAsia="en-US"/>
+        </w:rPr>
+        <w:t xml:space="preserve">. Generally </w:t>
+      </w:r>
+      <w:r>
+        <w:rPr>
+          <w:lang w:eastAsia="en-US"/>
+        </w:rPr>
+        <w:t>our</w:t>
+      </w:r>
+      <w:r>
+        <w:rPr>
+          <w:lang w:eastAsia="en-US"/>
+        </w:rPr>
+        <w:t xml:space="preserve"> main goal is to </w:t>
+      </w:r>
+      <w:r>
+        <w:rPr>
+          <w:lang w:eastAsia="en-US"/>
+        </w:rPr>
+        <w:t>further</w:t>
       </w:r>
       <w:r>
         <w:rPr>
@@ -526,7 +675,13 @@
         <w:rPr>
           <w:lang w:eastAsia="en-US"/>
         </w:rPr>
-        <w:t xml:space="preserve">most of the time just trying to get used to </w:t>
+        <w:t>improve provided core functionalities</w:t>
+      </w:r>
+      <w:r>
+        <w:rPr>
+          <w:lang w:eastAsia="en-US"/>
+        </w:rPr>
+        <w:t xml:space="preserve"> in </w:t>
       </w:r>
       <w:r>
         <w:rPr>
@@ -538,49 +693,26 @@
         <w:rPr>
           <w:lang w:eastAsia="en-US"/>
         </w:rPr>
-        <w:t xml:space="preserve">different way </w:t>
-      </w:r>
-      <w:r>
-        <w:rPr>
-          <w:lang w:eastAsia="en-US"/>
-        </w:rPr>
-        <w:t xml:space="preserve">in which </w:t>
-      </w:r>
-      <w:r>
-        <w:rPr>
-          <w:lang w:eastAsia="en-US"/>
-        </w:rPr>
-        <w:t>code could be written</w:t>
-      </w:r>
-      <w:r>
-        <w:rPr>
-          <w:lang w:eastAsia="en-US"/>
-        </w:rPr>
-        <w:t>. That</w:t>
-      </w:r>
-      <w:r>
-        <w:rPr>
-          <w:lang w:eastAsia="en-US"/>
-        </w:rPr>
-        <w:t xml:space="preserve"> is just one of possible problems, which TrollEdit is trying to </w:t>
-      </w:r>
-      <w:r>
-        <w:rPr>
-          <w:lang w:eastAsia="en-US"/>
-        </w:rPr>
-        <w:t>re</w:t>
-      </w:r>
-      <w:r>
-        <w:rPr>
-          <w:lang w:eastAsia="en-US"/>
-        </w:rPr>
-        <w:t xml:space="preserve">solve by using enhanced </w:t>
-      </w:r>
-      <w:r>
-        <w:rPr>
-          <w:lang w:eastAsia="en-US"/>
-        </w:rPr>
-        <w:t>source code</w:t>
+        <w:t>specified way</w:t>
+      </w:r>
+      <w:r>
+        <w:rPr>
+          <w:lang w:eastAsia="en-US"/>
+        </w:rPr>
+        <w:t xml:space="preserve">, so </w:t>
+      </w:r>
+      <w:r>
+        <w:rPr>
+          <w:lang w:eastAsia="en-US"/>
+        </w:rPr>
+        <w:t xml:space="preserve">in the final version </w:t>
+      </w:r>
+      <w:r>
+        <w:rPr>
+          <w:i/>
+          <w:lang w:eastAsia="en-US"/>
+        </w:rPr>
+        <w:t>TrollEdit</w:t>
       </w:r>
       <w:r>
         <w:rPr>
@@ -592,311 +724,366 @@
         <w:rPr>
           <w:lang w:eastAsia="en-US"/>
         </w:rPr>
-        <w:t xml:space="preserve">visualization </w:t>
-      </w:r>
-      <w:r>
-        <w:rPr>
-          <w:lang w:eastAsia="en-US"/>
-        </w:rPr>
-        <w:t xml:space="preserve">represented in combination with </w:t>
-      </w:r>
-      <w:r>
-        <w:rPr>
-          <w:lang w:eastAsia="en-US"/>
-        </w:rPr>
-        <w:t>graphic elements.</w:t>
+        <w:t>can</w:t>
+      </w:r>
+      <w:r>
+        <w:rPr>
+          <w:lang w:eastAsia="en-US"/>
+        </w:rPr>
+        <w:t xml:space="preserve"> </w:t>
+      </w:r>
+      <w:r>
+        <w:rPr>
+          <w:lang w:eastAsia="en-US"/>
+        </w:rPr>
+        <w:t>be deployed into real environment</w:t>
+      </w:r>
+      <w:r>
+        <w:rPr>
+          <w:lang w:eastAsia="en-US"/>
+        </w:rPr>
+        <w:t>.</w:t>
       </w:r>
     </w:p>
     <w:p>
       <w:pPr>
-        <w:rPr>
-          <w:lang w:eastAsia="en-US"/>
-        </w:rPr>
-      </w:pPr>
-      <w:r>
-        <w:rPr>
-          <w:lang w:eastAsia="en-US"/>
-        </w:rPr>
-        <w:t>We have to mention, that t</w:t>
-      </w:r>
-      <w:r>
-        <w:rPr>
-          <w:lang w:eastAsia="en-US"/>
-        </w:rPr>
-        <w:t xml:space="preserve">his project </w:t>
-      </w:r>
-      <w:r>
-        <w:rPr>
-          <w:lang w:eastAsia="en-US"/>
-        </w:rPr>
-        <w:t>is based on the existing</w:t>
-      </w:r>
-      <w:r>
-        <w:rPr>
-          <w:lang w:eastAsia="en-US"/>
-        </w:rPr>
-        <w:t xml:space="preserve"> </w:t>
-      </w:r>
-      <w:r>
-        <w:rPr>
-          <w:lang w:eastAsia="en-US"/>
-        </w:rPr>
-        <w:t>project research</w:t>
-      </w:r>
-      <w:r>
-        <w:rPr>
-          <w:lang w:eastAsia="en-US"/>
-        </w:rPr>
-        <w:t xml:space="preserve"> of </w:t>
-      </w:r>
-      <w:r>
-        <w:rPr>
-          <w:i/>
-          <w:lang w:eastAsia="en-US"/>
-        </w:rPr>
-        <w:t>Ufopak</w:t>
-      </w:r>
-      <w:r>
-        <w:rPr>
-          <w:lang w:eastAsia="en-US"/>
-        </w:rPr>
-        <w:t xml:space="preserve"> team, who</w:t>
-      </w:r>
-      <w:r>
-        <w:rPr>
-          <w:lang w:eastAsia="en-US"/>
-        </w:rPr>
-        <w:t xml:space="preserve"> originally created </w:t>
-      </w:r>
-      <w:r>
-        <w:rPr>
-          <w:lang w:eastAsia="en-US"/>
-        </w:rPr>
-        <w:t>this editor in some form</w:t>
-      </w:r>
-      <w:r>
-        <w:rPr>
-          <w:lang w:eastAsia="en-US"/>
-        </w:rPr>
-        <w:t xml:space="preserve"> and on which we based our </w:t>
-      </w:r>
-      <w:r>
-        <w:rPr>
-          <w:lang w:eastAsia="en-US"/>
-        </w:rPr>
-        <w:t>project</w:t>
-      </w:r>
-      <w:r>
-        <w:rPr>
-          <w:lang w:eastAsia="en-US"/>
-        </w:rPr>
-        <w:t xml:space="preserve"> work</w:t>
-      </w:r>
-      <w:r>
-        <w:rPr>
-          <w:lang w:eastAsia="en-US"/>
-        </w:rPr>
-        <w:t xml:space="preserve">. Generally </w:t>
-      </w:r>
-      <w:r>
-        <w:rPr>
-          <w:lang w:eastAsia="en-US"/>
-        </w:rPr>
-        <w:t>our</w:t>
-      </w:r>
-      <w:r>
-        <w:rPr>
-          <w:lang w:eastAsia="en-US"/>
-        </w:rPr>
-        <w:t xml:space="preserve"> main goal is to </w:t>
-      </w:r>
-      <w:r>
-        <w:rPr>
-          <w:lang w:eastAsia="en-US"/>
-        </w:rPr>
-        <w:t>further</w:t>
-      </w:r>
-      <w:r>
-        <w:rPr>
-          <w:lang w:eastAsia="en-US"/>
-        </w:rPr>
-        <w:t xml:space="preserve"> </w:t>
-      </w:r>
-      <w:r>
-        <w:rPr>
-          <w:lang w:eastAsia="en-US"/>
-        </w:rPr>
-        <w:t>improve provided core functionalities</w:t>
-      </w:r>
-      <w:r>
-        <w:rPr>
-          <w:lang w:eastAsia="en-US"/>
-        </w:rPr>
-        <w:t xml:space="preserve"> in </w:t>
-      </w:r>
-      <w:r>
-        <w:rPr>
-          <w:lang w:eastAsia="en-US"/>
-        </w:rPr>
-        <w:t xml:space="preserve">a </w:t>
-      </w:r>
-      <w:r>
-        <w:rPr>
-          <w:lang w:eastAsia="en-US"/>
-        </w:rPr>
-        <w:t>specified way</w:t>
-      </w:r>
-      <w:r>
-        <w:rPr>
-          <w:lang w:eastAsia="en-US"/>
-        </w:rPr>
-        <w:t xml:space="preserve">, so </w:t>
-      </w:r>
-      <w:r>
-        <w:rPr>
-          <w:lang w:eastAsia="en-US"/>
-        </w:rPr>
-        <w:t xml:space="preserve">in the final version </w:t>
-      </w:r>
-      <w:r>
-        <w:rPr>
-          <w:i/>
-          <w:lang w:eastAsia="en-US"/>
-        </w:rPr>
-        <w:t>TrollEdit</w:t>
-      </w:r>
-      <w:r>
-        <w:rPr>
-          <w:lang w:eastAsia="en-US"/>
-        </w:rPr>
-        <w:t xml:space="preserve"> </w:t>
-      </w:r>
-      <w:r>
-        <w:rPr>
-          <w:lang w:eastAsia="en-US"/>
-        </w:rPr>
-        <w:t>can</w:t>
-      </w:r>
-      <w:r>
-        <w:rPr>
-          <w:lang w:eastAsia="en-US"/>
-        </w:rPr>
-        <w:t xml:space="preserve"> </w:t>
-      </w:r>
-      <w:r>
-        <w:rPr>
-          <w:lang w:eastAsia="en-US"/>
-        </w:rPr>
-        <w:t>be deployed into real environment</w:t>
-      </w:r>
-      <w:r>
-        <w:rPr>
-          <w:lang w:eastAsia="en-US"/>
-        </w:rPr>
-        <w:t>.</w:t>
+        <w:pStyle w:val="Nadpis1"/>
+      </w:pPr>
+      <w:r>
+        <w:t>Motivation and current achievements</w:t>
       </w:r>
     </w:p>
     <w:p>
       <w:pPr>
-        <w:pStyle w:val="Nadpis1"/>
-      </w:pPr>
-      <w:r>
-        <w:t>Motivation and current achievements</w:t>
+        <w:pStyle w:val="NormalFirst"/>
+        <w:rPr>
+          <w:lang w:eastAsia="en-US"/>
+        </w:rPr>
+      </w:pPr>
+      <w:r>
+        <w:rPr>
+          <w:lang w:eastAsia="en-US"/>
+        </w:rPr>
+        <w:t xml:space="preserve">The core functionality of </w:t>
+      </w:r>
+      <w:r>
+        <w:rPr>
+          <w:i/>
+          <w:lang w:eastAsia="en-US"/>
+        </w:rPr>
+        <w:t>TrollEdit</w:t>
+      </w:r>
+      <w:r>
+        <w:rPr>
+          <w:lang w:eastAsia="en-US"/>
+        </w:rPr>
+        <w:t xml:space="preserve"> is based on </w:t>
+      </w:r>
+      <w:r>
+        <w:rPr>
+          <w:i/>
+          <w:lang w:eastAsia="en-US"/>
+        </w:rPr>
+        <w:t>Qt framework</w:t>
+      </w:r>
+      <w:r>
+        <w:rPr>
+          <w:lang w:eastAsia="en-US"/>
+        </w:rPr>
+        <w:t>, which provides graphic functionalities,</w:t>
+      </w:r>
+      <w:r>
+        <w:rPr>
+          <w:lang w:eastAsia="en-US"/>
+        </w:rPr>
+        <w:t xml:space="preserve"> in cooperation with </w:t>
+      </w:r>
+      <w:r>
+        <w:rPr>
+          <w:i/>
+          <w:lang w:eastAsia="en-US"/>
+        </w:rPr>
+        <w:t>Lua</w:t>
+      </w:r>
+      <w:r>
+        <w:rPr>
+          <w:lang w:eastAsia="en-US"/>
+        </w:rPr>
+        <w:t xml:space="preserve"> script language. The proper combination of these two technologies </w:t>
+      </w:r>
+      <w:r>
+        <w:rPr>
+          <w:lang w:eastAsia="en-US"/>
+        </w:rPr>
+        <w:t xml:space="preserve">made possible to </w:t>
+      </w:r>
+      <w:r>
+        <w:rPr>
+          <w:lang w:eastAsia="en-US"/>
+        </w:rPr>
+        <w:t>fulfill</w:t>
+      </w:r>
+      <w:r>
+        <w:rPr>
+          <w:lang w:eastAsia="en-US"/>
+        </w:rPr>
+        <w:t xml:space="preserve"> all performance challenges so </w:t>
+      </w:r>
+      <w:r>
+        <w:rPr>
+          <w:lang w:eastAsia="en-US"/>
+        </w:rPr>
+        <w:t>work</w:t>
+      </w:r>
+      <w:r>
+        <w:rPr>
+          <w:lang w:eastAsia="en-US"/>
+        </w:rPr>
+        <w:t>ing</w:t>
+      </w:r>
+      <w:r>
+        <w:rPr>
+          <w:lang w:eastAsia="en-US"/>
+        </w:rPr>
+        <w:t xml:space="preserve"> with editor</w:t>
+      </w:r>
+      <w:r>
+        <w:rPr>
+          <w:lang w:eastAsia="en-US"/>
+        </w:rPr>
+        <w:t xml:space="preserve"> </w:t>
+      </w:r>
+      <w:r>
+        <w:rPr>
+          <w:lang w:eastAsia="en-US"/>
+        </w:rPr>
+        <w:t>should be</w:t>
+      </w:r>
+      <w:r>
+        <w:rPr>
+          <w:lang w:eastAsia="en-US"/>
+        </w:rPr>
+        <w:t xml:space="preserve"> without any restraints</w:t>
+      </w:r>
+      <w:r>
+        <w:rPr>
+          <w:lang w:eastAsia="en-US"/>
+        </w:rPr>
+        <w:t xml:space="preserve"> and </w:t>
+      </w:r>
+      <w:r>
+        <w:rPr>
+          <w:lang w:eastAsia="en-US"/>
+        </w:rPr>
+        <w:t>in real time</w:t>
+      </w:r>
+      <w:r>
+        <w:rPr>
+          <w:lang w:eastAsia="en-US"/>
+        </w:rPr>
+        <w:t xml:space="preserve">. </w:t>
+      </w:r>
+      <w:r>
+        <w:rPr>
+          <w:lang w:eastAsia="en-US"/>
+        </w:rPr>
+        <w:t xml:space="preserve">We can say that enhanced text </w:t>
+      </w:r>
+      <w:r>
+        <w:rPr>
+          <w:lang w:eastAsia="en-US"/>
+        </w:rPr>
+        <w:t xml:space="preserve">visualization </w:t>
+      </w:r>
+      <w:r>
+        <w:rPr>
+          <w:lang w:eastAsia="en-US"/>
+        </w:rPr>
+        <w:t>and</w:t>
+      </w:r>
+      <w:r>
+        <w:rPr>
+          <w:lang w:eastAsia="en-US"/>
+        </w:rPr>
+        <w:t xml:space="preserve"> representation in</w:t>
+      </w:r>
+      <w:r>
+        <w:rPr>
+          <w:lang w:eastAsia="en-US"/>
+        </w:rPr>
+        <w:t xml:space="preserve"> block hierarchies </w:t>
+      </w:r>
+      <w:r>
+        <w:rPr>
+          <w:lang w:eastAsia="en-US"/>
+        </w:rPr>
+        <w:t>we</w:t>
+      </w:r>
+      <w:r>
+        <w:rPr>
+          <w:lang w:eastAsia="en-US"/>
+        </w:rPr>
+        <w:t xml:space="preserve">re the main ideas </w:t>
+      </w:r>
+      <w:r>
+        <w:rPr>
+          <w:lang w:eastAsia="en-US"/>
+        </w:rPr>
+        <w:t xml:space="preserve">describing </w:t>
+      </w:r>
+      <w:r>
+        <w:rPr>
+          <w:lang w:eastAsia="en-US"/>
+        </w:rPr>
+        <w:t>our motivation</w:t>
+      </w:r>
+      <w:r>
+        <w:rPr>
+          <w:lang w:eastAsia="en-US"/>
+        </w:rPr>
+        <w:t>.</w:t>
+      </w:r>
+      <w:r>
+        <w:rPr>
+          <w:lang w:eastAsia="en-US"/>
+        </w:rPr>
+        <w:t xml:space="preserve"> </w:t>
       </w:r>
     </w:p>
     <w:p>
       <w:pPr>
-        <w:pStyle w:val="NormalFirst"/>
-        <w:rPr>
-          <w:lang w:eastAsia="en-US"/>
-        </w:rPr>
-      </w:pPr>
-      <w:r>
-        <w:rPr>
-          <w:lang w:eastAsia="en-US"/>
-        </w:rPr>
-        <w:t xml:space="preserve">The core functionality of </w:t>
+        <w:rPr>
+          <w:lang w:eastAsia="en-US"/>
+        </w:rPr>
+      </w:pPr>
+      <w:r>
+        <w:rPr>
+          <w:lang w:eastAsia="en-US"/>
+        </w:rPr>
+        <w:lastRenderedPageBreak/>
+        <w:t xml:space="preserve">Generally content of opened file </w:t>
+      </w:r>
+      <w:r>
+        <w:rPr>
+          <w:lang w:eastAsia="en-US"/>
+        </w:rPr>
+        <w:t>is</w:t>
+      </w:r>
+      <w:r>
+        <w:rPr>
+          <w:lang w:eastAsia="en-US"/>
+        </w:rPr>
+        <w:t xml:space="preserve"> analyze</w:t>
+      </w:r>
+      <w:r>
+        <w:rPr>
+          <w:lang w:eastAsia="en-US"/>
+        </w:rPr>
+        <w:t>d</w:t>
+      </w:r>
+      <w:r>
+        <w:rPr>
+          <w:lang w:eastAsia="en-US"/>
+        </w:rPr>
+        <w:t xml:space="preserve"> </w:t>
+      </w:r>
+      <w:r>
+        <w:rPr>
+          <w:lang w:eastAsia="en-US"/>
+        </w:rPr>
+        <w:t xml:space="preserve">and enriched thanks to the language grammars implemented using the </w:t>
       </w:r>
       <w:r>
         <w:rPr>
           <w:i/>
           <w:lang w:eastAsia="en-US"/>
         </w:rPr>
-        <w:t>TrollEdit</w:t>
-      </w:r>
-      <w:r>
-        <w:rPr>
-          <w:lang w:eastAsia="en-US"/>
-        </w:rPr>
-        <w:t xml:space="preserve"> is based on </w:t>
+        <w:t>Lua</w:t>
+      </w:r>
+      <w:r>
+        <w:rPr>
+          <w:lang w:eastAsia="en-US"/>
+        </w:rPr>
+        <w:t xml:space="preserve"> based </w:t>
       </w:r>
       <w:r>
         <w:rPr>
           <w:i/>
           <w:lang w:eastAsia="en-US"/>
         </w:rPr>
-        <w:t>Qt framework</w:t>
-      </w:r>
-      <w:r>
-        <w:rPr>
-          <w:lang w:eastAsia="en-US"/>
-        </w:rPr>
-        <w:t>, which provides graphic functionalities,</w:t>
-      </w:r>
-      <w:r>
-        <w:rPr>
-          <w:lang w:eastAsia="en-US"/>
-        </w:rPr>
-        <w:t xml:space="preserve"> in cooperation with </w:t>
-      </w:r>
-      <w:r>
-        <w:rPr>
-          <w:i/>
-          <w:lang w:eastAsia="en-US"/>
-        </w:rPr>
-        <w:t>Lua</w:t>
-      </w:r>
-      <w:r>
-        <w:rPr>
-          <w:lang w:eastAsia="en-US"/>
-        </w:rPr>
-        <w:t xml:space="preserve"> script language. The proper combination of these two technologies </w:t>
-      </w:r>
-      <w:r>
-        <w:rPr>
-          <w:lang w:eastAsia="en-US"/>
-        </w:rPr>
-        <w:t xml:space="preserve">made possible to </w:t>
-      </w:r>
-      <w:r>
-        <w:rPr>
-          <w:lang w:eastAsia="en-US"/>
-        </w:rPr>
-        <w:t>fulfill</w:t>
-      </w:r>
-      <w:r>
-        <w:rPr>
-          <w:lang w:eastAsia="en-US"/>
-        </w:rPr>
-        <w:t xml:space="preserve"> all performance challenges so </w:t>
-      </w:r>
-      <w:r>
-        <w:rPr>
-          <w:lang w:eastAsia="en-US"/>
-        </w:rPr>
-        <w:t>work</w:t>
-      </w:r>
-      <w:r>
-        <w:rPr>
-          <w:lang w:eastAsia="en-US"/>
-        </w:rPr>
-        <w:t>ing</w:t>
-      </w:r>
-      <w:r>
-        <w:rPr>
-          <w:lang w:eastAsia="en-US"/>
-        </w:rPr>
-        <w:t xml:space="preserve"> with editor</w:t>
+        <w:t>LPeg</w:t>
+      </w:r>
+      <w:r>
+        <w:rPr>
+          <w:lang w:eastAsia="en-US"/>
+        </w:rPr>
+        <w:t xml:space="preserve"> pattern matching library, which parse</w:t>
+      </w:r>
+      <w:r>
+        <w:rPr>
+          <w:lang w:eastAsia="en-US"/>
+        </w:rPr>
+        <w:t>s</w:t>
+      </w:r>
+      <w:r>
+        <w:rPr>
+          <w:lang w:eastAsia="en-US"/>
+        </w:rPr>
+        <w:t xml:space="preserve"> the source code into a</w:t>
+      </w:r>
+      <w:r>
+        <w:rPr>
+          <w:lang w:eastAsia="en-US"/>
+        </w:rPr>
+        <w:t>n abstract syntactic tree (AST)</w:t>
+      </w:r>
+      <w:r>
+        <w:rPr>
+          <w:lang w:eastAsia="en-US"/>
+        </w:rPr>
+        <w:t>. C</w:t>
+      </w:r>
+      <w:r>
+        <w:rPr>
+          <w:lang w:eastAsia="en-US"/>
+        </w:rPr>
+        <w:t xml:space="preserve">onsequently </w:t>
+      </w:r>
+      <w:r>
+        <w:rPr>
+          <w:lang w:eastAsia="en-US"/>
+        </w:rPr>
+        <w:t>this</w:t>
+      </w:r>
+      <w:r>
+        <w:rPr>
+          <w:lang w:eastAsia="en-US"/>
+        </w:rPr>
+        <w:t xml:space="preserve"> content is </w:t>
+      </w:r>
+      <w:r>
+        <w:rPr>
+          <w:lang w:eastAsia="en-US"/>
+        </w:rPr>
+        <w:t>represent</w:t>
+      </w:r>
+      <w:r>
+        <w:rPr>
+          <w:lang w:eastAsia="en-US"/>
+        </w:rPr>
+        <w:t>ed</w:t>
+      </w:r>
+      <w:r>
+        <w:rPr>
+          <w:lang w:eastAsia="en-US"/>
+        </w:rPr>
+        <w:t xml:space="preserve"> as block</w:t>
+      </w:r>
+      <w:r>
+        <w:rPr>
+          <w:lang w:eastAsia="en-US"/>
+        </w:rPr>
+        <w:t>s</w:t>
       </w:r>
       <w:r>
         <w:rPr>
@@ -908,7 +1095,13 @@
         <w:rPr>
           <w:lang w:eastAsia="en-US"/>
         </w:rPr>
-        <w:t>should be</w:t>
+        <w:t>in a hierarchical order</w:t>
+      </w:r>
+      <w:r>
+        <w:rPr>
+          <w:lang w:eastAsia="en-US"/>
+        </w:rPr>
+        <w:t>.</w:t>
       </w:r>
       <w:r>
         <w:rPr>
@@ -920,86 +1113,67 @@
         <w:rPr>
           <w:lang w:eastAsia="en-US"/>
         </w:rPr>
-        <w:lastRenderedPageBreak/>
-        <w:t>without any restraints</w:t>
-      </w:r>
-      <w:r>
-        <w:rPr>
-          <w:lang w:eastAsia="en-US"/>
-        </w:rPr>
-        <w:t xml:space="preserve"> and </w:t>
-      </w:r>
-      <w:r>
-        <w:rPr>
-          <w:lang w:eastAsia="en-US"/>
-        </w:rPr>
-        <w:t>in real time</w:t>
-      </w:r>
-      <w:r>
-        <w:rPr>
-          <w:lang w:eastAsia="en-US"/>
-        </w:rPr>
-        <w:t xml:space="preserve">. </w:t>
-      </w:r>
-      <w:r>
-        <w:rPr>
-          <w:lang w:eastAsia="en-US"/>
-        </w:rPr>
-        <w:t xml:space="preserve">We can say that enhanced text </w:t>
-      </w:r>
-      <w:r>
-        <w:rPr>
-          <w:lang w:eastAsia="en-US"/>
-        </w:rPr>
-        <w:t xml:space="preserve">visualization </w:t>
-      </w:r>
-      <w:r>
-        <w:rPr>
-          <w:lang w:eastAsia="en-US"/>
-        </w:rPr>
-        <w:t>and</w:t>
-      </w:r>
-      <w:r>
-        <w:rPr>
-          <w:lang w:eastAsia="en-US"/>
-        </w:rPr>
-        <w:t xml:space="preserve"> representation in</w:t>
-      </w:r>
-      <w:r>
-        <w:rPr>
-          <w:lang w:eastAsia="en-US"/>
-        </w:rPr>
-        <w:t xml:space="preserve"> block hierarchies </w:t>
-      </w:r>
-      <w:r>
-        <w:rPr>
-          <w:lang w:eastAsia="en-US"/>
-        </w:rPr>
-        <w:t>we</w:t>
-      </w:r>
-      <w:r>
-        <w:rPr>
-          <w:lang w:eastAsia="en-US"/>
-        </w:rPr>
-        <w:t xml:space="preserve">re the main ideas </w:t>
-      </w:r>
-      <w:r>
-        <w:rPr>
-          <w:lang w:eastAsia="en-US"/>
-        </w:rPr>
-        <w:t xml:space="preserve">describing </w:t>
-      </w:r>
-      <w:r>
-        <w:rPr>
-          <w:lang w:eastAsia="en-US"/>
-        </w:rPr>
-        <w:t>our motivation</w:t>
-      </w:r>
-      <w:r>
-        <w:rPr>
-          <w:lang w:eastAsia="en-US"/>
-        </w:rPr>
-        <w:t>.</w:t>
+        <w:t xml:space="preserve">Here </w:t>
+      </w:r>
+      <w:r>
+        <w:rPr>
+          <w:lang w:eastAsia="en-US"/>
+        </w:rPr>
+        <w:t xml:space="preserve">the whole new level of working with text is </w:t>
+      </w:r>
+      <w:r>
+        <w:rPr>
+          <w:lang w:eastAsia="en-US"/>
+        </w:rPr>
+        <w:t>provided as</w:t>
+      </w:r>
+      <w:r>
+        <w:rPr>
+          <w:lang w:eastAsia="en-US"/>
+        </w:rPr>
+        <w:t xml:space="preserve"> </w:t>
+      </w:r>
+      <w:r>
+        <w:rPr>
+          <w:lang w:eastAsia="en-US"/>
+        </w:rPr>
+        <w:t>user</w:t>
+      </w:r>
+      <w:r>
+        <w:rPr>
+          <w:lang w:eastAsia="en-US"/>
+        </w:rPr>
+        <w:t>s can</w:t>
+      </w:r>
+      <w:r>
+        <w:rPr>
+          <w:lang w:eastAsia="en-US"/>
+        </w:rPr>
+        <w:t xml:space="preserve"> easily control and shift whole </w:t>
+      </w:r>
+      <w:r>
+        <w:rPr>
+          <w:lang w:eastAsia="en-US"/>
+        </w:rPr>
+        <w:t xml:space="preserve">blocks just as they are displayed without any usual problems </w:t>
+      </w:r>
+      <w:r>
+        <w:rPr>
+          <w:lang w:eastAsia="en-US"/>
+        </w:rPr>
+        <w:t>from convent</w:t>
+      </w:r>
+      <w:r>
+        <w:rPr>
+          <w:lang w:eastAsia="en-US"/>
+        </w:rPr>
+        <w:t xml:space="preserve">ional text editors (text indent, </w:t>
+      </w:r>
+      <w:r>
+        <w:rPr>
+          <w:lang w:eastAsia="en-US"/>
+        </w:rPr>
+        <w:t>selection etc.).</w:t>
       </w:r>
       <w:r>
         <w:rPr>
@@ -1018,28 +1192,18 @@
         <w:rPr>
           <w:lang w:eastAsia="en-US"/>
         </w:rPr>
-        <w:t xml:space="preserve">Generally content of opened file </w:t>
-      </w:r>
-      <w:r>
-        <w:rPr>
-          <w:lang w:eastAsia="en-US"/>
-        </w:rPr>
-        <w:t>is</w:t>
-      </w:r>
-      <w:r>
-        <w:rPr>
-          <w:lang w:eastAsia="en-US"/>
-        </w:rPr>
-        <w:t xml:space="preserve"> analyze</w:t>
-      </w:r>
-      <w:r>
-        <w:rPr>
-          <w:lang w:eastAsia="en-US"/>
-        </w:rPr>
-        <w:t>d</w:t>
-      </w:r>
-      <w:r>
-        <w:rPr>
+        <w:t xml:space="preserve">On top of that, as the idea of </w:t>
+      </w:r>
+      <w:r>
+        <w:rPr>
+          <w:i/>
+          <w:lang w:eastAsia="en-US"/>
+        </w:rPr>
+        <w:t>literate programming</w:t>
+      </w:r>
+      <w:r>
+        <w:rPr>
+          <w:i/>
           <w:lang w:eastAsia="en-US"/>
         </w:rPr>
         <w:t xml:space="preserve"> </w:t>
@@ -1048,99 +1212,7 @@
         <w:rPr>
           <w:lang w:eastAsia="en-US"/>
         </w:rPr>
-        <w:t xml:space="preserve">and enriched thanks to the language grammars implemented using the </w:t>
-      </w:r>
-      <w:r>
-        <w:rPr>
-          <w:i/>
-          <w:lang w:eastAsia="en-US"/>
-        </w:rPr>
-        <w:t>Lua</w:t>
-      </w:r>
-      <w:r>
-        <w:rPr>
-          <w:lang w:eastAsia="en-US"/>
-        </w:rPr>
-        <w:t xml:space="preserve"> based </w:t>
-      </w:r>
-      <w:r>
-        <w:rPr>
-          <w:i/>
-          <w:lang w:eastAsia="en-US"/>
-        </w:rPr>
-        <w:t>LPeg</w:t>
-      </w:r>
-      <w:r>
-        <w:rPr>
-          <w:lang w:eastAsia="en-US"/>
-        </w:rPr>
-        <w:t xml:space="preserve"> pattern matching library, which parse</w:t>
-      </w:r>
-      <w:r>
-        <w:rPr>
-          <w:lang w:eastAsia="en-US"/>
-        </w:rPr>
-        <w:t>s</w:t>
-      </w:r>
-      <w:r>
-        <w:rPr>
-          <w:lang w:eastAsia="en-US"/>
-        </w:rPr>
-        <w:t xml:space="preserve"> the source code into a</w:t>
-      </w:r>
-      <w:r>
-        <w:rPr>
-          <w:lang w:eastAsia="en-US"/>
-        </w:rPr>
-        <w:t>n abstract syntactic tree (AST)</w:t>
-      </w:r>
-      <w:r>
-        <w:rPr>
-          <w:lang w:eastAsia="en-US"/>
-        </w:rPr>
-        <w:t>. C</w:t>
-      </w:r>
-      <w:r>
-        <w:rPr>
-          <w:lang w:eastAsia="en-US"/>
-        </w:rPr>
-        <w:t xml:space="preserve">onsequently </w:t>
-      </w:r>
-      <w:r>
-        <w:rPr>
-          <w:lang w:eastAsia="en-US"/>
-        </w:rPr>
-        <w:t>this</w:t>
-      </w:r>
-      <w:r>
-        <w:rPr>
-          <w:lang w:eastAsia="en-US"/>
-        </w:rPr>
-        <w:t xml:space="preserve"> content is </w:t>
-      </w:r>
-      <w:r>
-        <w:rPr>
-          <w:lang w:eastAsia="en-US"/>
-        </w:rPr>
-        <w:t>represent</w:t>
-      </w:r>
-      <w:r>
-        <w:rPr>
-          <w:lang w:eastAsia="en-US"/>
-        </w:rPr>
-        <w:t>ed</w:t>
-      </w:r>
-      <w:r>
-        <w:rPr>
-          <w:lang w:eastAsia="en-US"/>
-        </w:rPr>
-        <w:t xml:space="preserve"> as block</w:t>
-      </w:r>
-      <w:r>
-        <w:rPr>
-          <w:lang w:eastAsia="en-US"/>
-        </w:rPr>
-        <w:t>s</w:t>
+        <w:t>by Donald E. Knuth</w:t>
       </w:r>
       <w:r>
         <w:rPr>
@@ -1152,136 +1224,13 @@
         <w:rPr>
           <w:lang w:eastAsia="en-US"/>
         </w:rPr>
-        <w:t>in a hierarchical order</w:t>
-      </w:r>
-      <w:r>
-        <w:rPr>
-          <w:lang w:eastAsia="en-US"/>
-        </w:rPr>
-        <w:t>.</w:t>
-      </w:r>
-      <w:r>
-        <w:rPr>
-          <w:lang w:eastAsia="en-US"/>
-        </w:rPr>
-        <w:t xml:space="preserve"> </w:t>
-      </w:r>
-      <w:r>
-        <w:rPr>
-          <w:lang w:eastAsia="en-US"/>
-        </w:rPr>
-        <w:t xml:space="preserve">Here </w:t>
-      </w:r>
-      <w:r>
-        <w:rPr>
-          <w:lang w:eastAsia="en-US"/>
-        </w:rPr>
-        <w:t xml:space="preserve">the whole new level of working with text is </w:t>
-      </w:r>
-      <w:r>
-        <w:rPr>
-          <w:lang w:eastAsia="en-US"/>
-        </w:rPr>
-        <w:t>provided as</w:t>
-      </w:r>
-      <w:r>
-        <w:rPr>
-          <w:lang w:eastAsia="en-US"/>
-        </w:rPr>
-        <w:t xml:space="preserve"> </w:t>
-      </w:r>
-      <w:r>
-        <w:rPr>
-          <w:lang w:eastAsia="en-US"/>
-        </w:rPr>
-        <w:t>user</w:t>
-      </w:r>
-      <w:r>
-        <w:rPr>
-          <w:lang w:eastAsia="en-US"/>
-        </w:rPr>
-        <w:t>s can</w:t>
-      </w:r>
-      <w:r>
-        <w:rPr>
-          <w:lang w:eastAsia="en-US"/>
-        </w:rPr>
-        <w:t xml:space="preserve"> easily control and shift whole </w:t>
-      </w:r>
-      <w:r>
-        <w:rPr>
-          <w:lang w:eastAsia="en-US"/>
-        </w:rPr>
-        <w:t xml:space="preserve">blocks just as they are displayed without any usual problems </w:t>
-      </w:r>
-      <w:r>
-        <w:rPr>
-          <w:lang w:eastAsia="en-US"/>
-        </w:rPr>
-        <w:t>from convent</w:t>
-      </w:r>
-      <w:r>
-        <w:rPr>
-          <w:lang w:eastAsia="en-US"/>
-        </w:rPr>
-        <w:t xml:space="preserve">ional text editors (text indent, </w:t>
-      </w:r>
-      <w:r>
-        <w:rPr>
-          <w:lang w:eastAsia="en-US"/>
-        </w:rPr>
-        <w:t>selection etc.).</w:t>
-      </w:r>
-      <w:r>
-        <w:rPr>
-          <w:lang w:eastAsia="en-US"/>
-        </w:rPr>
-        <w:t xml:space="preserve"> </w:t>
-      </w:r>
-    </w:p>
-    <w:p>
-      <w:pPr>
-        <w:rPr>
-          <w:lang w:eastAsia="en-US"/>
-        </w:rPr>
-      </w:pPr>
-      <w:r>
-        <w:rPr>
-          <w:lang w:eastAsia="en-US"/>
-        </w:rPr>
-        <w:t xml:space="preserve">On top of that, as the idea of </w:t>
-      </w:r>
-      <w:r>
-        <w:rPr>
-          <w:i/>
-          <w:lang w:eastAsia="en-US"/>
-        </w:rPr>
-        <w:t>literate programming</w:t>
-      </w:r>
-      <w:r>
-        <w:rPr>
-          <w:i/>
-          <w:lang w:eastAsia="en-US"/>
-        </w:rPr>
-        <w:t xml:space="preserve"> </w:t>
-      </w:r>
-      <w:r>
-        <w:rPr>
-          <w:lang w:eastAsia="en-US"/>
-        </w:rPr>
-        <w:t>by Donald E. Knuth</w:t>
-      </w:r>
-      <w:r>
-        <w:rPr>
-          <w:lang w:eastAsia="en-US"/>
-        </w:rPr>
-        <w:t xml:space="preserve"> </w:t>
-      </w:r>
-      <w:r>
-        <w:rPr>
-          <w:lang w:eastAsia="en-US"/>
-        </w:rPr>
-        <w:t xml:space="preserve">[2] </w:t>
+        <w:t>[1</w:t>
+      </w:r>
+      <w:r>
+        <w:rPr>
+          <w:lang w:eastAsia="en-US"/>
+        </w:rPr>
+        <w:t xml:space="preserve">] </w:t>
       </w:r>
       <w:r>
         <w:rPr>
@@ -1563,7 +1512,7 @@
         </w:rPr>
         <w:drawing>
           <wp:inline distT="0" distB="0" distL="0" distR="0">
-            <wp:extent cx="3773722" cy="2162755"/>
+            <wp:extent cx="3773722" cy="2035534"/>
             <wp:effectExtent l="19050" t="0" r="0" b="0"/>
             <wp:docPr id="1" name="Obrázok 1" descr="D:\FIIT\ING1-ZS\Timovy Projekt\TrollEdit_GitHub\Documentation\Dokumentacie\Ostatne\Prezentacia\Nahlad_dva_mody.png"/>
             <wp:cNvGraphicFramePr/>
@@ -1588,7 +1537,7 @@
                   <pic:spPr bwMode="auto">
                     <a:xfrm>
                       <a:off x="0" y="0"/>
-                      <a:ext cx="3773722" cy="2162755"/>
+                      <a:ext cx="3773722" cy="2035534"/>
                     </a:xfrm>
                     <a:prstGeom prst="rect">
                       <a:avLst/>
@@ -1687,31 +1636,31 @@
         <w:rPr>
           <w:lang w:eastAsia="en-US"/>
         </w:rPr>
-        <w:t xml:space="preserve"> file we can </w:t>
-      </w:r>
-      <w:r>
-        <w:rPr>
-          <w:lang w:eastAsia="en-US"/>
-        </w:rPr>
-        <w:t>put styles</w:t>
-      </w:r>
-      <w:r>
-        <w:rPr>
-          <w:lang w:eastAsia="en-US"/>
-        </w:rPr>
-        <w:t xml:space="preserve"> and color</w:t>
-      </w:r>
-      <w:r>
-        <w:rPr>
-          <w:lang w:eastAsia="en-US"/>
-        </w:rPr>
-        <w:t>s</w:t>
-      </w:r>
-      <w:r>
-        <w:rPr>
-          <w:lang w:eastAsia="en-US"/>
-        </w:rPr>
-        <w:t xml:space="preserve"> to r</w:t>
+        <w:t xml:space="preserve"> file can </w:t>
+      </w:r>
+      <w:r>
+        <w:rPr>
+          <w:lang w:eastAsia="en-US"/>
+        </w:rPr>
+        <w:t>be formatted via enclosed .css styles</w:t>
+      </w:r>
+      <w:r>
+        <w:rPr>
+          <w:lang w:eastAsia="en-US"/>
+        </w:rPr>
+        <w:t xml:space="preserve"> </w:t>
+      </w:r>
+      <w:r>
+        <w:rPr>
+          <w:lang w:eastAsia="en-US"/>
+        </w:rPr>
+        <w:t xml:space="preserve">based on </w:t>
+      </w:r>
+      <w:r>
+        <w:rPr>
+          <w:lang w:eastAsia="en-US"/>
+        </w:rPr>
+        <w:t>r</w:t>
       </w:r>
       <w:r>
         <w:rPr>
@@ -1747,91 +1696,7 @@
         <w:rPr>
           <w:lang w:eastAsia="en-US"/>
         </w:rPr>
-        <w:t>.</w:t>
-      </w:r>
-      <w:r>
-        <w:rPr>
-          <w:lang w:eastAsia="en-US"/>
-        </w:rPr>
-        <w:t xml:space="preserve"> So not only is the edited text visualized in blocks, but</w:t>
-      </w:r>
-      <w:r>
-        <w:rPr>
-          <w:lang w:eastAsia="en-US"/>
-        </w:rPr>
-        <w:t xml:space="preserve"> individual semantic types</w:t>
-      </w:r>
-      <w:r>
-        <w:rPr>
-          <w:lang w:eastAsia="en-US"/>
-        </w:rPr>
-        <w:t xml:space="preserve"> </w:t>
-      </w:r>
-      <w:r>
-        <w:rPr>
-          <w:lang w:eastAsia="en-US"/>
-        </w:rPr>
-        <w:t>could be</w:t>
-      </w:r>
-      <w:r>
-        <w:rPr>
-          <w:lang w:eastAsia="en-US"/>
-        </w:rPr>
-        <w:t xml:space="preserve"> </w:t>
-      </w:r>
-      <w:r>
-        <w:rPr>
-          <w:lang w:eastAsia="en-US"/>
-        </w:rPr>
-        <w:t>formatted</w:t>
-      </w:r>
-      <w:r>
-        <w:rPr>
-          <w:lang w:eastAsia="en-US"/>
-        </w:rPr>
-        <w:t xml:space="preserve"> via</w:t>
-      </w:r>
-      <w:r>
-        <w:rPr>
-          <w:lang w:eastAsia="en-US"/>
-        </w:rPr>
-        <w:t xml:space="preserve"> </w:t>
-      </w:r>
-      <w:r>
-        <w:rPr>
-          <w:lang w:eastAsia="en-US"/>
-        </w:rPr>
-        <w:t>enclosed</w:t>
-      </w:r>
-      <w:r>
-        <w:rPr>
-          <w:lang w:eastAsia="en-US"/>
-        </w:rPr>
-        <w:t xml:space="preserve"> </w:t>
-      </w:r>
-      <w:r>
-        <w:rPr>
-          <w:lang w:eastAsia="en-US"/>
-        </w:rPr>
-        <w:t>.</w:t>
-      </w:r>
-      <w:r>
-        <w:rPr>
-          <w:lang w:eastAsia="en-US"/>
-        </w:rPr>
-        <w:t>css</w:t>
-      </w:r>
-      <w:r>
-        <w:rPr>
-          <w:lang w:eastAsia="en-US"/>
-        </w:rPr>
-        <w:t xml:space="preserve"> </w:t>
-      </w:r>
-      <w:r>
-        <w:rPr>
-          <w:lang w:eastAsia="en-US"/>
-        </w:rPr>
-        <w:t>styles.</w:t>
+        <w:t xml:space="preserve">. </w:t>
       </w:r>
     </w:p>
     <w:p>
@@ -1923,73 +1788,19 @@
         <w:pStyle w:val="Nadpis1"/>
       </w:pPr>
       <w:r>
-        <w:lastRenderedPageBreak/>
         <w:t>References</w:t>
       </w:r>
     </w:p>
     <w:p>
       <w:pPr>
         <w:pStyle w:val="ReferenceItem"/>
+      </w:pPr>
+      <w:r>
         <w:rPr>
           <w:lang w:val="en-GB"/>
         </w:rPr>
-      </w:pPr>
-      <w:bookmarkStart w:id="1" w:name="_Ref204829600"/>
-      <w:r>
-        <w:rPr>
-          <w:lang w:val="en-GB"/>
-        </w:rPr>
-        <w:t xml:space="preserve">//i don´t know which </w:t>
-      </w:r>
-      <w:r>
-        <w:rPr>
-          <w:lang w:val="en-GB"/>
-        </w:rPr>
-        <w:t>.</w:t>
-      </w:r>
-      <w:bookmarkEnd w:id="1"/>
-    </w:p>
-    <w:p>
-      <w:pPr>
-        <w:pStyle w:val="ReferenceItem"/>
-        <w:rPr>
-          <w:lang w:val="en-GB"/>
-        </w:rPr>
-      </w:pPr>
-      <w:r>
-        <w:rPr>
-          <w:lang w:val="en-GB"/>
-        </w:rPr>
-        <w:t xml:space="preserve">Knuth, D.E.: Literate Programming, 1992, Stanford </w:t>
-      </w:r>
-      <w:r>
-        <w:rPr>
-          <w:lang w:val="en-GB"/>
-        </w:rPr>
-        <w:t xml:space="preserve">University Center for the Study </w:t>
-      </w:r>
-      <w:r>
-        <w:rPr>
-          <w:lang w:val="en-GB"/>
-        </w:rPr>
-        <w:t>of Language and Information, Stanford, CA, USA, 1992.</w:t>
-      </w:r>
-    </w:p>
-    <w:p>
-      <w:pPr>
-        <w:pStyle w:val="NormalFirst"/>
-        <w:rPr>
-          <w:lang w:eastAsia="en-US"/>
-        </w:rPr>
-      </w:pPr>
-    </w:p>
-    <w:p>
-      <w:pPr>
-        <w:pStyle w:val="NormalFirst"/>
-        <w:rPr>
-          <w:lang w:eastAsia="en-US"/>
-        </w:rPr>
-      </w:pPr>
+        <w:t>Knuth, D.E.: Literate Programming, 1992, Stanford University Center for the Study of Language and Information, Stanford, CA, USA, 1992.</w:t>
+      </w:r>
     </w:p>
     <w:sectPr>
       <w:headerReference w:type="even" r:id="rId9"/>

</xml_diff>